<commit_message>
add most recent version of manuscript
</commit_message>
<xml_diff>
--- a/manuscript versions/JNM_submission2/SUPPLEMENTARY_MATERIALS_v2.docx
+++ b/manuscript versions/JNM_submission2/SUPPLEMENTARY_MATERIALS_v2.docx
@@ -1625,7 +1625,8 @@
       <w:pPr>
         <w:spacing w:line="480" w:lineRule="auto"/>
         <w:rPr>
-          <w:rFonts w:ascii="Times New Roman" w:hAnsi="Times New Roman" w:cs="Times New Roman"/>
+          <w:rFonts w:ascii="Times New Roman" w:eastAsia="Times New Roman" w:hAnsi="Times New Roman" w:cs="Times New Roman"/>
+          <w:color w:val="000000"/>
           <w:lang w:val="en-US"/>
         </w:rPr>
       </w:pPr>
@@ -1936,6 +1937,32 @@
         </w:rPr>
         <w:t>).</w:t>
       </w:r>
+    </w:p>
+    <w:p>
+      <w:pPr>
+        <w:rPr>
+          <w:rFonts w:ascii="Times New Roman" w:eastAsia="Times New Roman" w:hAnsi="Times New Roman" w:cs="Times New Roman"/>
+          <w:color w:val="000000"/>
+          <w:lang w:val="en-US"/>
+        </w:rPr>
+      </w:pPr>
+      <w:r>
+        <w:rPr>
+          <w:rFonts w:ascii="Times New Roman" w:eastAsia="Times New Roman" w:hAnsi="Times New Roman" w:cs="Times New Roman"/>
+          <w:color w:val="000000"/>
+          <w:lang w:val="en-US"/>
+        </w:rPr>
+        <w:br w:type="page"/>
+      </w:r>
+    </w:p>
+    <w:p>
+      <w:pPr>
+        <w:spacing w:line="480" w:lineRule="auto"/>
+        <w:rPr>
+          <w:rFonts w:ascii="Times New Roman" w:hAnsi="Times New Roman" w:cs="Times New Roman"/>
+          <w:lang w:val="en-US"/>
+        </w:rPr>
+      </w:pPr>
     </w:p>
     <w:p>
       <w:pPr>
@@ -2021,6 +2048,11 @@
           <w:tcPr>
             <w:tcW w:w="8557" w:type="dxa"/>
             <w:gridSpan w:val="6"/>
+            <w:tcBorders>
+              <w:left w:val="nil"/>
+              <w:bottom w:val="single" w:sz="4" w:space="0" w:color="auto"/>
+              <w:right w:val="nil"/>
+            </w:tcBorders>
           </w:tcPr>
           <w:p>
             <w:pPr>
@@ -2046,6 +2078,11 @@
         <w:tc>
           <w:tcPr>
             <w:tcW w:w="1738" w:type="dxa"/>
+            <w:tcBorders>
+              <w:left w:val="nil"/>
+              <w:bottom w:val="single" w:sz="4" w:space="0" w:color="auto"/>
+              <w:right w:val="nil"/>
+            </w:tcBorders>
           </w:tcPr>
           <w:p>
             <w:pPr>
@@ -2061,6 +2098,11 @@
         <w:tc>
           <w:tcPr>
             <w:tcW w:w="1613" w:type="dxa"/>
+            <w:tcBorders>
+              <w:left w:val="nil"/>
+              <w:bottom w:val="single" w:sz="4" w:space="0" w:color="auto"/>
+              <w:right w:val="nil"/>
+            </w:tcBorders>
           </w:tcPr>
           <w:p>
             <w:pPr>
@@ -2076,6 +2118,11 @@
         <w:tc>
           <w:tcPr>
             <w:tcW w:w="1507" w:type="dxa"/>
+            <w:tcBorders>
+              <w:left w:val="nil"/>
+              <w:bottom w:val="single" w:sz="4" w:space="0" w:color="auto"/>
+              <w:right w:val="nil"/>
+            </w:tcBorders>
           </w:tcPr>
           <w:p>
             <w:pPr>
@@ -2099,6 +2146,11 @@
         <w:tc>
           <w:tcPr>
             <w:tcW w:w="1233" w:type="dxa"/>
+            <w:tcBorders>
+              <w:left w:val="nil"/>
+              <w:bottom w:val="single" w:sz="4" w:space="0" w:color="auto"/>
+              <w:right w:val="nil"/>
+            </w:tcBorders>
           </w:tcPr>
           <w:p>
             <w:pPr>
@@ -2122,6 +2174,11 @@
         <w:tc>
           <w:tcPr>
             <w:tcW w:w="1233" w:type="dxa"/>
+            <w:tcBorders>
+              <w:left w:val="nil"/>
+              <w:bottom w:val="single" w:sz="4" w:space="0" w:color="auto"/>
+              <w:right w:val="nil"/>
+            </w:tcBorders>
           </w:tcPr>
           <w:p>
             <w:pPr>
@@ -2145,6 +2202,11 @@
         <w:tc>
           <w:tcPr>
             <w:tcW w:w="1233" w:type="dxa"/>
+            <w:tcBorders>
+              <w:left w:val="nil"/>
+              <w:bottom w:val="single" w:sz="4" w:space="0" w:color="auto"/>
+              <w:right w:val="nil"/>
+            </w:tcBorders>
           </w:tcPr>
           <w:p>
             <w:pPr>
@@ -2171,6 +2233,10 @@
           <w:tcPr>
             <w:tcW w:w="1738" w:type="dxa"/>
             <w:vMerge w:val="restart"/>
+            <w:tcBorders>
+              <w:left w:val="nil"/>
+              <w:right w:val="nil"/>
+            </w:tcBorders>
             <w:vAlign w:val="center"/>
           </w:tcPr>
           <w:p>
@@ -2196,6 +2262,11 @@
         <w:tc>
           <w:tcPr>
             <w:tcW w:w="1613" w:type="dxa"/>
+            <w:tcBorders>
+              <w:left w:val="nil"/>
+              <w:bottom w:val="nil"/>
+              <w:right w:val="nil"/>
+            </w:tcBorders>
             <w:vAlign w:val="center"/>
           </w:tcPr>
           <w:p>
@@ -2225,6 +2296,11 @@
         <w:tc>
           <w:tcPr>
             <w:tcW w:w="1507" w:type="dxa"/>
+            <w:tcBorders>
+              <w:left w:val="nil"/>
+              <w:bottom w:val="nil"/>
+              <w:right w:val="nil"/>
+            </w:tcBorders>
             <w:vAlign w:val="center"/>
           </w:tcPr>
           <w:p>
@@ -2248,6 +2324,11 @@
         <w:tc>
           <w:tcPr>
             <w:tcW w:w="1233" w:type="dxa"/>
+            <w:tcBorders>
+              <w:left w:val="nil"/>
+              <w:bottom w:val="nil"/>
+              <w:right w:val="nil"/>
+            </w:tcBorders>
             <w:vAlign w:val="center"/>
           </w:tcPr>
           <w:p>
@@ -2271,6 +2352,11 @@
         <w:tc>
           <w:tcPr>
             <w:tcW w:w="1233" w:type="dxa"/>
+            <w:tcBorders>
+              <w:left w:val="nil"/>
+              <w:bottom w:val="nil"/>
+              <w:right w:val="nil"/>
+            </w:tcBorders>
             <w:vAlign w:val="center"/>
           </w:tcPr>
           <w:p>
@@ -2296,6 +2382,11 @@
         <w:tc>
           <w:tcPr>
             <w:tcW w:w="1233" w:type="dxa"/>
+            <w:tcBorders>
+              <w:left w:val="nil"/>
+              <w:bottom w:val="nil"/>
+              <w:right w:val="nil"/>
+            </w:tcBorders>
             <w:vAlign w:val="center"/>
           </w:tcPr>
           <w:p>
@@ -2322,6 +2413,10 @@
           <w:tcPr>
             <w:tcW w:w="1738" w:type="dxa"/>
             <w:vMerge/>
+            <w:tcBorders>
+              <w:left w:val="nil"/>
+              <w:right w:val="nil"/>
+            </w:tcBorders>
           </w:tcPr>
           <w:p>
             <w:pPr>
@@ -2337,6 +2432,12 @@
         <w:tc>
           <w:tcPr>
             <w:tcW w:w="1613" w:type="dxa"/>
+            <w:tcBorders>
+              <w:top w:val="nil"/>
+              <w:left w:val="nil"/>
+              <w:bottom w:val="nil"/>
+              <w:right w:val="nil"/>
+            </w:tcBorders>
             <w:vAlign w:val="center"/>
           </w:tcPr>
           <w:p>
@@ -2359,6 +2460,12 @@
         <w:tc>
           <w:tcPr>
             <w:tcW w:w="1507" w:type="dxa"/>
+            <w:tcBorders>
+              <w:top w:val="nil"/>
+              <w:left w:val="nil"/>
+              <w:bottom w:val="nil"/>
+              <w:right w:val="nil"/>
+            </w:tcBorders>
             <w:vAlign w:val="center"/>
           </w:tcPr>
           <w:p>
@@ -2382,6 +2489,12 @@
         <w:tc>
           <w:tcPr>
             <w:tcW w:w="1233" w:type="dxa"/>
+            <w:tcBorders>
+              <w:top w:val="nil"/>
+              <w:left w:val="nil"/>
+              <w:bottom w:val="nil"/>
+              <w:right w:val="nil"/>
+            </w:tcBorders>
             <w:vAlign w:val="center"/>
           </w:tcPr>
           <w:p>
@@ -2405,6 +2518,12 @@
         <w:tc>
           <w:tcPr>
             <w:tcW w:w="1233" w:type="dxa"/>
+            <w:tcBorders>
+              <w:top w:val="nil"/>
+              <w:left w:val="nil"/>
+              <w:bottom w:val="nil"/>
+              <w:right w:val="nil"/>
+            </w:tcBorders>
             <w:vAlign w:val="center"/>
           </w:tcPr>
           <w:p>
@@ -2428,6 +2547,12 @@
         <w:tc>
           <w:tcPr>
             <w:tcW w:w="1233" w:type="dxa"/>
+            <w:tcBorders>
+              <w:top w:val="nil"/>
+              <w:left w:val="nil"/>
+              <w:bottom w:val="nil"/>
+              <w:right w:val="nil"/>
+            </w:tcBorders>
             <w:vAlign w:val="center"/>
           </w:tcPr>
           <w:p>
@@ -2454,6 +2579,10 @@
           <w:tcPr>
             <w:tcW w:w="1738" w:type="dxa"/>
             <w:vMerge/>
+            <w:tcBorders>
+              <w:left w:val="nil"/>
+              <w:right w:val="nil"/>
+            </w:tcBorders>
           </w:tcPr>
           <w:p>
             <w:pPr>
@@ -2469,6 +2598,12 @@
         <w:tc>
           <w:tcPr>
             <w:tcW w:w="1613" w:type="dxa"/>
+            <w:tcBorders>
+              <w:top w:val="nil"/>
+              <w:left w:val="nil"/>
+              <w:bottom w:val="nil"/>
+              <w:right w:val="nil"/>
+            </w:tcBorders>
             <w:vAlign w:val="center"/>
           </w:tcPr>
           <w:p>
@@ -2491,6 +2626,12 @@
         <w:tc>
           <w:tcPr>
             <w:tcW w:w="1507" w:type="dxa"/>
+            <w:tcBorders>
+              <w:top w:val="nil"/>
+              <w:left w:val="nil"/>
+              <w:bottom w:val="nil"/>
+              <w:right w:val="nil"/>
+            </w:tcBorders>
             <w:vAlign w:val="center"/>
           </w:tcPr>
           <w:p>
@@ -2514,6 +2655,12 @@
         <w:tc>
           <w:tcPr>
             <w:tcW w:w="1233" w:type="dxa"/>
+            <w:tcBorders>
+              <w:top w:val="nil"/>
+              <w:left w:val="nil"/>
+              <w:bottom w:val="nil"/>
+              <w:right w:val="nil"/>
+            </w:tcBorders>
             <w:vAlign w:val="center"/>
           </w:tcPr>
           <w:p>
@@ -2537,6 +2684,12 @@
         <w:tc>
           <w:tcPr>
             <w:tcW w:w="1233" w:type="dxa"/>
+            <w:tcBorders>
+              <w:top w:val="nil"/>
+              <w:left w:val="nil"/>
+              <w:bottom w:val="nil"/>
+              <w:right w:val="nil"/>
+            </w:tcBorders>
             <w:vAlign w:val="center"/>
           </w:tcPr>
           <w:p>
@@ -2560,6 +2713,12 @@
         <w:tc>
           <w:tcPr>
             <w:tcW w:w="1233" w:type="dxa"/>
+            <w:tcBorders>
+              <w:top w:val="nil"/>
+              <w:left w:val="nil"/>
+              <w:bottom w:val="nil"/>
+              <w:right w:val="nil"/>
+            </w:tcBorders>
             <w:vAlign w:val="center"/>
           </w:tcPr>
           <w:p>
@@ -2586,6 +2745,10 @@
           <w:tcPr>
             <w:tcW w:w="1738" w:type="dxa"/>
             <w:vMerge/>
+            <w:tcBorders>
+              <w:left w:val="nil"/>
+              <w:right w:val="nil"/>
+            </w:tcBorders>
           </w:tcPr>
           <w:p>
             <w:pPr>
@@ -2601,6 +2764,12 @@
         <w:tc>
           <w:tcPr>
             <w:tcW w:w="1613" w:type="dxa"/>
+            <w:tcBorders>
+              <w:top w:val="nil"/>
+              <w:left w:val="nil"/>
+              <w:bottom w:val="nil"/>
+              <w:right w:val="nil"/>
+            </w:tcBorders>
             <w:vAlign w:val="center"/>
           </w:tcPr>
           <w:p>
@@ -2623,6 +2792,12 @@
         <w:tc>
           <w:tcPr>
             <w:tcW w:w="1507" w:type="dxa"/>
+            <w:tcBorders>
+              <w:top w:val="nil"/>
+              <w:left w:val="nil"/>
+              <w:bottom w:val="nil"/>
+              <w:right w:val="nil"/>
+            </w:tcBorders>
             <w:vAlign w:val="center"/>
           </w:tcPr>
           <w:p>
@@ -2646,6 +2821,12 @@
         <w:tc>
           <w:tcPr>
             <w:tcW w:w="1233" w:type="dxa"/>
+            <w:tcBorders>
+              <w:top w:val="nil"/>
+              <w:left w:val="nil"/>
+              <w:bottom w:val="nil"/>
+              <w:right w:val="nil"/>
+            </w:tcBorders>
             <w:vAlign w:val="center"/>
           </w:tcPr>
           <w:p>
@@ -2669,6 +2850,12 @@
         <w:tc>
           <w:tcPr>
             <w:tcW w:w="1233" w:type="dxa"/>
+            <w:tcBorders>
+              <w:top w:val="nil"/>
+              <w:left w:val="nil"/>
+              <w:bottom w:val="nil"/>
+              <w:right w:val="nil"/>
+            </w:tcBorders>
             <w:vAlign w:val="center"/>
           </w:tcPr>
           <w:p>
@@ -2694,6 +2881,12 @@
         <w:tc>
           <w:tcPr>
             <w:tcW w:w="1233" w:type="dxa"/>
+            <w:tcBorders>
+              <w:top w:val="nil"/>
+              <w:left w:val="nil"/>
+              <w:bottom w:val="nil"/>
+              <w:right w:val="nil"/>
+            </w:tcBorders>
             <w:vAlign w:val="center"/>
           </w:tcPr>
           <w:p>
@@ -2720,6 +2913,10 @@
           <w:tcPr>
             <w:tcW w:w="1738" w:type="dxa"/>
             <w:vMerge/>
+            <w:tcBorders>
+              <w:left w:val="nil"/>
+              <w:right w:val="nil"/>
+            </w:tcBorders>
           </w:tcPr>
           <w:p>
             <w:pPr>
@@ -2735,6 +2932,12 @@
         <w:tc>
           <w:tcPr>
             <w:tcW w:w="1613" w:type="dxa"/>
+            <w:tcBorders>
+              <w:top w:val="nil"/>
+              <w:left w:val="nil"/>
+              <w:bottom w:val="single" w:sz="4" w:space="0" w:color="auto"/>
+              <w:right w:val="nil"/>
+            </w:tcBorders>
             <w:vAlign w:val="center"/>
           </w:tcPr>
           <w:p>
@@ -2757,6 +2960,12 @@
         <w:tc>
           <w:tcPr>
             <w:tcW w:w="1507" w:type="dxa"/>
+            <w:tcBorders>
+              <w:top w:val="nil"/>
+              <w:left w:val="nil"/>
+              <w:bottom w:val="single" w:sz="4" w:space="0" w:color="auto"/>
+              <w:right w:val="nil"/>
+            </w:tcBorders>
             <w:vAlign w:val="center"/>
           </w:tcPr>
           <w:p>
@@ -2780,6 +2989,12 @@
         <w:tc>
           <w:tcPr>
             <w:tcW w:w="1233" w:type="dxa"/>
+            <w:tcBorders>
+              <w:top w:val="nil"/>
+              <w:left w:val="nil"/>
+              <w:bottom w:val="single" w:sz="4" w:space="0" w:color="auto"/>
+              <w:right w:val="nil"/>
+            </w:tcBorders>
             <w:vAlign w:val="center"/>
           </w:tcPr>
           <w:p>
@@ -2803,6 +3018,12 @@
         <w:tc>
           <w:tcPr>
             <w:tcW w:w="1233" w:type="dxa"/>
+            <w:tcBorders>
+              <w:top w:val="nil"/>
+              <w:left w:val="nil"/>
+              <w:bottom w:val="single" w:sz="4" w:space="0" w:color="auto"/>
+              <w:right w:val="nil"/>
+            </w:tcBorders>
             <w:vAlign w:val="center"/>
           </w:tcPr>
           <w:p>
@@ -2826,6 +3047,12 @@
         <w:tc>
           <w:tcPr>
             <w:tcW w:w="1233" w:type="dxa"/>
+            <w:tcBorders>
+              <w:top w:val="nil"/>
+              <w:left w:val="nil"/>
+              <w:bottom w:val="single" w:sz="4" w:space="0" w:color="auto"/>
+              <w:right w:val="nil"/>
+            </w:tcBorders>
             <w:vAlign w:val="center"/>
           </w:tcPr>
           <w:p>
@@ -2848,10 +3075,17 @@
         </w:tc>
       </w:tr>
       <w:tr>
+        <w:trPr>
+          <w:trHeight w:val="567"/>
+        </w:trPr>
         <w:tc>
           <w:tcPr>
             <w:tcW w:w="1738" w:type="dxa"/>
             <w:vMerge w:val="restart"/>
+            <w:tcBorders>
+              <w:left w:val="nil"/>
+              <w:right w:val="nil"/>
+            </w:tcBorders>
             <w:vAlign w:val="center"/>
           </w:tcPr>
           <w:p>
@@ -2877,6 +3111,11 @@
         <w:tc>
           <w:tcPr>
             <w:tcW w:w="1613" w:type="dxa"/>
+            <w:tcBorders>
+              <w:left w:val="nil"/>
+              <w:bottom w:val="nil"/>
+              <w:right w:val="nil"/>
+            </w:tcBorders>
             <w:vAlign w:val="center"/>
           </w:tcPr>
           <w:p>
@@ -2906,6 +3145,11 @@
         <w:tc>
           <w:tcPr>
             <w:tcW w:w="1507" w:type="dxa"/>
+            <w:tcBorders>
+              <w:left w:val="nil"/>
+              <w:bottom w:val="nil"/>
+              <w:right w:val="nil"/>
+            </w:tcBorders>
             <w:vAlign w:val="center"/>
           </w:tcPr>
           <w:p>
@@ -2929,6 +3173,11 @@
         <w:tc>
           <w:tcPr>
             <w:tcW w:w="1233" w:type="dxa"/>
+            <w:tcBorders>
+              <w:left w:val="nil"/>
+              <w:bottom w:val="nil"/>
+              <w:right w:val="nil"/>
+            </w:tcBorders>
             <w:vAlign w:val="center"/>
           </w:tcPr>
           <w:p>
@@ -2952,6 +3201,11 @@
         <w:tc>
           <w:tcPr>
             <w:tcW w:w="1233" w:type="dxa"/>
+            <w:tcBorders>
+              <w:left w:val="nil"/>
+              <w:bottom w:val="nil"/>
+              <w:right w:val="nil"/>
+            </w:tcBorders>
             <w:vAlign w:val="center"/>
           </w:tcPr>
           <w:p>
@@ -2975,6 +3229,11 @@
         <w:tc>
           <w:tcPr>
             <w:tcW w:w="1233" w:type="dxa"/>
+            <w:tcBorders>
+              <w:left w:val="nil"/>
+              <w:bottom w:val="nil"/>
+              <w:right w:val="nil"/>
+            </w:tcBorders>
             <w:vAlign w:val="center"/>
           </w:tcPr>
           <w:p>
@@ -3001,6 +3260,10 @@
           <w:tcPr>
             <w:tcW w:w="1738" w:type="dxa"/>
             <w:vMerge/>
+            <w:tcBorders>
+              <w:left w:val="nil"/>
+              <w:right w:val="nil"/>
+            </w:tcBorders>
           </w:tcPr>
           <w:p>
             <w:pPr>
@@ -3016,6 +3279,12 @@
         <w:tc>
           <w:tcPr>
             <w:tcW w:w="1613" w:type="dxa"/>
+            <w:tcBorders>
+              <w:top w:val="nil"/>
+              <w:left w:val="nil"/>
+              <w:bottom w:val="nil"/>
+              <w:right w:val="nil"/>
+            </w:tcBorders>
             <w:vAlign w:val="center"/>
           </w:tcPr>
           <w:p>
@@ -3038,6 +3307,12 @@
         <w:tc>
           <w:tcPr>
             <w:tcW w:w="1507" w:type="dxa"/>
+            <w:tcBorders>
+              <w:top w:val="nil"/>
+              <w:left w:val="nil"/>
+              <w:bottom w:val="nil"/>
+              <w:right w:val="nil"/>
+            </w:tcBorders>
             <w:vAlign w:val="center"/>
           </w:tcPr>
           <w:p>
@@ -3061,6 +3336,12 @@
         <w:tc>
           <w:tcPr>
             <w:tcW w:w="1233" w:type="dxa"/>
+            <w:tcBorders>
+              <w:top w:val="nil"/>
+              <w:left w:val="nil"/>
+              <w:bottom w:val="nil"/>
+              <w:right w:val="nil"/>
+            </w:tcBorders>
             <w:vAlign w:val="center"/>
           </w:tcPr>
           <w:p>
@@ -3084,6 +3365,12 @@
         <w:tc>
           <w:tcPr>
             <w:tcW w:w="1233" w:type="dxa"/>
+            <w:tcBorders>
+              <w:top w:val="nil"/>
+              <w:left w:val="nil"/>
+              <w:bottom w:val="nil"/>
+              <w:right w:val="nil"/>
+            </w:tcBorders>
             <w:vAlign w:val="center"/>
           </w:tcPr>
           <w:p>
@@ -3107,6 +3394,12 @@
         <w:tc>
           <w:tcPr>
             <w:tcW w:w="1233" w:type="dxa"/>
+            <w:tcBorders>
+              <w:top w:val="nil"/>
+              <w:left w:val="nil"/>
+              <w:bottom w:val="nil"/>
+              <w:right w:val="nil"/>
+            </w:tcBorders>
             <w:vAlign w:val="center"/>
           </w:tcPr>
           <w:p>
@@ -3133,6 +3426,10 @@
           <w:tcPr>
             <w:tcW w:w="1738" w:type="dxa"/>
             <w:vMerge/>
+            <w:tcBorders>
+              <w:left w:val="nil"/>
+              <w:right w:val="nil"/>
+            </w:tcBorders>
           </w:tcPr>
           <w:p>
             <w:pPr>
@@ -3148,6 +3445,12 @@
         <w:tc>
           <w:tcPr>
             <w:tcW w:w="1613" w:type="dxa"/>
+            <w:tcBorders>
+              <w:top w:val="nil"/>
+              <w:left w:val="nil"/>
+              <w:bottom w:val="nil"/>
+              <w:right w:val="nil"/>
+            </w:tcBorders>
             <w:vAlign w:val="center"/>
           </w:tcPr>
           <w:p>
@@ -3170,6 +3473,12 @@
         <w:tc>
           <w:tcPr>
             <w:tcW w:w="1507" w:type="dxa"/>
+            <w:tcBorders>
+              <w:top w:val="nil"/>
+              <w:left w:val="nil"/>
+              <w:bottom w:val="nil"/>
+              <w:right w:val="nil"/>
+            </w:tcBorders>
             <w:vAlign w:val="center"/>
           </w:tcPr>
           <w:p>
@@ -3193,6 +3502,12 @@
         <w:tc>
           <w:tcPr>
             <w:tcW w:w="1233" w:type="dxa"/>
+            <w:tcBorders>
+              <w:top w:val="nil"/>
+              <w:left w:val="nil"/>
+              <w:bottom w:val="nil"/>
+              <w:right w:val="nil"/>
+            </w:tcBorders>
             <w:vAlign w:val="center"/>
           </w:tcPr>
           <w:p>
@@ -3216,6 +3531,12 @@
         <w:tc>
           <w:tcPr>
             <w:tcW w:w="1233" w:type="dxa"/>
+            <w:tcBorders>
+              <w:top w:val="nil"/>
+              <w:left w:val="nil"/>
+              <w:bottom w:val="nil"/>
+              <w:right w:val="nil"/>
+            </w:tcBorders>
             <w:vAlign w:val="center"/>
           </w:tcPr>
           <w:p>
@@ -3241,6 +3562,12 @@
         <w:tc>
           <w:tcPr>
             <w:tcW w:w="1233" w:type="dxa"/>
+            <w:tcBorders>
+              <w:top w:val="nil"/>
+              <w:left w:val="nil"/>
+              <w:bottom w:val="nil"/>
+              <w:right w:val="nil"/>
+            </w:tcBorders>
             <w:vAlign w:val="center"/>
           </w:tcPr>
           <w:p>
@@ -3267,6 +3594,10 @@
           <w:tcPr>
             <w:tcW w:w="1738" w:type="dxa"/>
             <w:vMerge/>
+            <w:tcBorders>
+              <w:left w:val="nil"/>
+              <w:right w:val="nil"/>
+            </w:tcBorders>
           </w:tcPr>
           <w:p>
             <w:pPr>
@@ -3282,6 +3613,12 @@
         <w:tc>
           <w:tcPr>
             <w:tcW w:w="1613" w:type="dxa"/>
+            <w:tcBorders>
+              <w:top w:val="nil"/>
+              <w:left w:val="nil"/>
+              <w:bottom w:val="nil"/>
+              <w:right w:val="nil"/>
+            </w:tcBorders>
             <w:vAlign w:val="center"/>
           </w:tcPr>
           <w:p>
@@ -3304,6 +3641,12 @@
         <w:tc>
           <w:tcPr>
             <w:tcW w:w="1507" w:type="dxa"/>
+            <w:tcBorders>
+              <w:top w:val="nil"/>
+              <w:left w:val="nil"/>
+              <w:bottom w:val="nil"/>
+              <w:right w:val="nil"/>
+            </w:tcBorders>
             <w:vAlign w:val="center"/>
           </w:tcPr>
           <w:p>
@@ -3327,6 +3670,12 @@
         <w:tc>
           <w:tcPr>
             <w:tcW w:w="1233" w:type="dxa"/>
+            <w:tcBorders>
+              <w:top w:val="nil"/>
+              <w:left w:val="nil"/>
+              <w:bottom w:val="nil"/>
+              <w:right w:val="nil"/>
+            </w:tcBorders>
             <w:vAlign w:val="center"/>
           </w:tcPr>
           <w:p>
@@ -3350,6 +3699,12 @@
         <w:tc>
           <w:tcPr>
             <w:tcW w:w="1233" w:type="dxa"/>
+            <w:tcBorders>
+              <w:top w:val="nil"/>
+              <w:left w:val="nil"/>
+              <w:bottom w:val="nil"/>
+              <w:right w:val="nil"/>
+            </w:tcBorders>
             <w:vAlign w:val="center"/>
           </w:tcPr>
           <w:p>
@@ -3373,6 +3728,12 @@
         <w:tc>
           <w:tcPr>
             <w:tcW w:w="1233" w:type="dxa"/>
+            <w:tcBorders>
+              <w:top w:val="nil"/>
+              <w:left w:val="nil"/>
+              <w:bottom w:val="nil"/>
+              <w:right w:val="nil"/>
+            </w:tcBorders>
             <w:vAlign w:val="center"/>
           </w:tcPr>
           <w:p>
@@ -3399,6 +3760,10 @@
           <w:tcPr>
             <w:tcW w:w="1738" w:type="dxa"/>
             <w:vMerge/>
+            <w:tcBorders>
+              <w:left w:val="nil"/>
+              <w:right w:val="nil"/>
+            </w:tcBorders>
           </w:tcPr>
           <w:p>
             <w:pPr>
@@ -3414,6 +3779,11 @@
         <w:tc>
           <w:tcPr>
             <w:tcW w:w="1613" w:type="dxa"/>
+            <w:tcBorders>
+              <w:top w:val="nil"/>
+              <w:left w:val="nil"/>
+              <w:right w:val="nil"/>
+            </w:tcBorders>
             <w:vAlign w:val="center"/>
           </w:tcPr>
           <w:p>
@@ -3436,6 +3806,11 @@
         <w:tc>
           <w:tcPr>
             <w:tcW w:w="1507" w:type="dxa"/>
+            <w:tcBorders>
+              <w:top w:val="nil"/>
+              <w:left w:val="nil"/>
+              <w:right w:val="nil"/>
+            </w:tcBorders>
             <w:vAlign w:val="center"/>
           </w:tcPr>
           <w:p>
@@ -3459,6 +3834,11 @@
         <w:tc>
           <w:tcPr>
             <w:tcW w:w="1233" w:type="dxa"/>
+            <w:tcBorders>
+              <w:top w:val="nil"/>
+              <w:left w:val="nil"/>
+              <w:right w:val="nil"/>
+            </w:tcBorders>
             <w:vAlign w:val="center"/>
           </w:tcPr>
           <w:p>
@@ -3482,6 +3862,11 @@
         <w:tc>
           <w:tcPr>
             <w:tcW w:w="1233" w:type="dxa"/>
+            <w:tcBorders>
+              <w:top w:val="nil"/>
+              <w:left w:val="nil"/>
+              <w:right w:val="nil"/>
+            </w:tcBorders>
             <w:vAlign w:val="center"/>
           </w:tcPr>
           <w:p>
@@ -3505,6 +3890,11 @@
         <w:tc>
           <w:tcPr>
             <w:tcW w:w="1233" w:type="dxa"/>
+            <w:tcBorders>
+              <w:top w:val="nil"/>
+              <w:left w:val="nil"/>
+              <w:right w:val="nil"/>
+            </w:tcBorders>
             <w:vAlign w:val="center"/>
           </w:tcPr>
           <w:p>
@@ -3523,18 +3913,16 @@
               </w:rPr>
               <w:t>NA</w:t>
             </w:r>
-            <w:bookmarkStart w:id="0" w:name="_GoBack"/>
-            <w:bookmarkEnd w:id="0"/>
           </w:p>
         </w:tc>
       </w:tr>
     </w:tbl>
     <w:p>
       <w:pPr>
-        <w:spacing w:line="480" w:lineRule="auto"/>
         <w:rPr>
           <w:rFonts w:ascii="Times New Roman" w:hAnsi="Times New Roman" w:cs="Times New Roman"/>
           <w:b/>
+          <w:color w:val="000000" w:themeColor="text1"/>
           <w:lang w:val="en-US"/>
         </w:rPr>
       </w:pPr>
@@ -3544,6 +3932,7 @@
         <w:rPr>
           <w:rFonts w:ascii="Times New Roman" w:hAnsi="Times New Roman" w:cs="Times New Roman"/>
           <w:b/>
+          <w:color w:val="000000" w:themeColor="text1"/>
           <w:lang w:val="en-US"/>
         </w:rPr>
       </w:pPr>
@@ -3551,6 +3940,7 @@
         <w:rPr>
           <w:rFonts w:ascii="Times New Roman" w:hAnsi="Times New Roman" w:cs="Times New Roman"/>
           <w:b/>
+          <w:color w:val="000000" w:themeColor="text1"/>
           <w:lang w:val="en-US"/>
         </w:rPr>
         <w:br w:type="page"/>
@@ -3563,8 +3953,1890 @@
           <w:ilvl w:val="1"/>
           <w:numId w:val="2"/>
         </w:numPr>
+        <w:ind w:left="709" w:hanging="643"/>
+        <w:rPr>
+          <w:rFonts w:ascii="Times New Roman" w:hAnsi="Times New Roman" w:cs="Times New Roman"/>
+          <w:b/>
+          <w:lang w:val="en-US"/>
+        </w:rPr>
+      </w:pPr>
+      <w:r>
+        <w:rPr>
+          <w:rFonts w:ascii="Times New Roman" w:hAnsi="Times New Roman" w:cs="Times New Roman"/>
+          <w:b/>
+          <w:lang w:val="en-US"/>
+        </w:rPr>
+        <w:lastRenderedPageBreak/>
+        <w:t>Bias correction</w:t>
+      </w:r>
+    </w:p>
+    <w:p>
+      <w:pPr>
+        <w:rPr>
+          <w:rFonts w:ascii="Times New Roman" w:hAnsi="Times New Roman" w:cs="Times New Roman"/>
+          <w:lang w:val="en-US"/>
+        </w:rPr>
+      </w:pPr>
+      <w:r>
+        <w:rPr>
+          <w:rFonts w:ascii="Times New Roman" w:hAnsi="Times New Roman" w:cs="Times New Roman"/>
+          <w:lang w:val="en-US"/>
+        </w:rPr>
+        <w:t>Bias</w:t>
+      </w:r>
+      <w:r>
+        <w:rPr>
+          <w:rFonts w:ascii="Times New Roman" w:hAnsi="Times New Roman" w:cs="Times New Roman"/>
+          <w:lang w:val="en-US"/>
+        </w:rPr>
+        <w:t xml:space="preserve"> correction successfully removed bias in </w:t>
+      </w:r>
+      <w:r>
+        <w:rPr>
+          <w:rFonts w:ascii="Times New Roman" w:hAnsi="Times New Roman" w:cs="Times New Roman"/>
+          <w:lang w:val="en-US"/>
+        </w:rPr>
+        <w:t>all samples except the MRI-based MCI</w:t>
+      </w:r>
+      <w:r>
+        <w:rPr>
+          <w:rFonts w:ascii="Times New Roman" w:hAnsi="Times New Roman" w:cs="Times New Roman"/>
+          <w:vertAlign w:val="subscript"/>
+          <w:lang w:val="en-US"/>
+        </w:rPr>
+        <w:t>ADNI</w:t>
+      </w:r>
+      <w:r>
+        <w:rPr>
+          <w:rFonts w:ascii="Times New Roman" w:hAnsi="Times New Roman" w:cs="Times New Roman"/>
+          <w:lang w:val="en-US"/>
+        </w:rPr>
+        <w:t xml:space="preserve"> </w:t>
+      </w:r>
+      <w:r>
+        <w:rPr>
+          <w:rFonts w:ascii="Times New Roman" w:hAnsi="Times New Roman" w:cs="Times New Roman"/>
+          <w:lang w:val="en-US"/>
+        </w:rPr>
+        <w:t>predictions</w:t>
+      </w:r>
+      <w:bookmarkStart w:id="0" w:name="_GoBack"/>
+      <w:bookmarkEnd w:id="0"/>
+      <w:r>
+        <w:rPr>
+          <w:rFonts w:ascii="Times New Roman" w:hAnsi="Times New Roman" w:cs="Times New Roman"/>
+          <w:lang w:val="en-US"/>
+        </w:rPr>
+        <w:t>.</w:t>
+      </w:r>
+    </w:p>
+    <w:tbl>
+      <w:tblPr>
+        <w:tblStyle w:val="Tabellenraster"/>
+        <w:tblW w:w="6237" w:type="dxa"/>
+        <w:tblLook w:val="04A0" w:firstRow="1" w:lastRow="0" w:firstColumn="1" w:lastColumn="0" w:noHBand="0" w:noVBand="1"/>
+      </w:tblPr>
+      <w:tblGrid>
+        <w:gridCol w:w="1412"/>
+        <w:gridCol w:w="1423"/>
+        <w:gridCol w:w="993"/>
+        <w:gridCol w:w="2409"/>
+      </w:tblGrid>
+      <w:tr>
+        <w:trPr>
+          <w:trHeight w:val="633"/>
+        </w:trPr>
+        <w:tc>
+          <w:tcPr>
+            <w:tcW w:w="6237" w:type="dxa"/>
+            <w:gridSpan w:val="4"/>
+            <w:tcBorders>
+              <w:top w:val="single" w:sz="4" w:space="0" w:color="auto"/>
+              <w:left w:val="nil"/>
+              <w:bottom w:val="nil"/>
+              <w:right w:val="nil"/>
+            </w:tcBorders>
+            <w:vAlign w:val="center"/>
+          </w:tcPr>
+          <w:p>
+            <w:pPr>
+              <w:rPr>
+                <w:rFonts w:ascii="Times New Roman" w:eastAsia="Times New Roman" w:hAnsi="Times New Roman" w:cs="Times New Roman"/>
+                <w:b/>
+                <w:color w:val="000000"/>
+                <w:lang w:val="en-US"/>
+              </w:rPr>
+            </w:pPr>
+            <w:r>
+              <w:rPr>
+                <w:rFonts w:ascii="Times New Roman" w:eastAsia="Times New Roman" w:hAnsi="Times New Roman" w:cs="Times New Roman"/>
+                <w:b/>
+                <w:color w:val="000000"/>
+                <w:lang w:val="en-US"/>
+              </w:rPr>
+              <w:t>Table SM2. Remaining correlation between BAG and age after bias correction in all cohorts</w:t>
+            </w:r>
+          </w:p>
+        </w:tc>
+      </w:tr>
+      <w:tr>
+        <w:trPr>
+          <w:trHeight w:val="633"/>
+        </w:trPr>
+        <w:tc>
+          <w:tcPr>
+            <w:tcW w:w="1412" w:type="dxa"/>
+            <w:tcBorders>
+              <w:top w:val="single" w:sz="4" w:space="0" w:color="auto"/>
+              <w:left w:val="nil"/>
+              <w:bottom w:val="nil"/>
+              <w:right w:val="nil"/>
+            </w:tcBorders>
+            <w:vAlign w:val="center"/>
+          </w:tcPr>
+          <w:p>
+            <w:pPr>
+              <w:rPr>
+                <w:rFonts w:ascii="Times New Roman" w:eastAsia="Times New Roman" w:hAnsi="Times New Roman" w:cs="Times New Roman"/>
+                <w:color w:val="000000"/>
+                <w:lang w:val="en-US"/>
+              </w:rPr>
+            </w:pPr>
+          </w:p>
+        </w:tc>
+        <w:tc>
+          <w:tcPr>
+            <w:tcW w:w="1423" w:type="dxa"/>
+            <w:tcBorders>
+              <w:top w:val="single" w:sz="4" w:space="0" w:color="auto"/>
+              <w:left w:val="nil"/>
+              <w:bottom w:val="single" w:sz="4" w:space="0" w:color="auto"/>
+              <w:right w:val="nil"/>
+            </w:tcBorders>
+            <w:vAlign w:val="center"/>
+          </w:tcPr>
+          <w:p>
+            <w:pPr>
+              <w:jc w:val="center"/>
+              <w:rPr>
+                <w:rFonts w:ascii="Times New Roman" w:eastAsia="Times New Roman" w:hAnsi="Times New Roman" w:cs="Times New Roman"/>
+                <w:color w:val="000000"/>
+                <w:lang w:val="en-US"/>
+              </w:rPr>
+            </w:pPr>
+            <w:r>
+              <w:rPr>
+                <w:rFonts w:ascii="Times New Roman" w:eastAsia="Times New Roman" w:hAnsi="Times New Roman" w:cs="Times New Roman"/>
+                <w:color w:val="000000"/>
+                <w:lang w:val="en-US"/>
+              </w:rPr>
+              <w:t>Modality</w:t>
+            </w:r>
+          </w:p>
+        </w:tc>
+        <w:tc>
+          <w:tcPr>
+            <w:tcW w:w="993" w:type="dxa"/>
+            <w:tcBorders>
+              <w:top w:val="single" w:sz="4" w:space="0" w:color="auto"/>
+              <w:left w:val="nil"/>
+              <w:bottom w:val="single" w:sz="4" w:space="0" w:color="auto"/>
+              <w:right w:val="nil"/>
+            </w:tcBorders>
+            <w:vAlign w:val="center"/>
+          </w:tcPr>
+          <w:p>
+            <w:pPr>
+              <w:jc w:val="center"/>
+              <w:rPr>
+                <w:rFonts w:ascii="Times New Roman" w:eastAsia="Times New Roman" w:hAnsi="Times New Roman" w:cs="Times New Roman"/>
+                <w:i/>
+                <w:color w:val="000000"/>
+                <w:lang w:val="en-US"/>
+              </w:rPr>
+            </w:pPr>
+            <w:r>
+              <w:rPr>
+                <w:rFonts w:ascii="Times New Roman" w:eastAsia="Times New Roman" w:hAnsi="Times New Roman" w:cs="Times New Roman"/>
+                <w:i/>
+                <w:color w:val="000000"/>
+                <w:lang w:val="en-US"/>
+              </w:rPr>
+              <w:t>n</w:t>
+            </w:r>
+          </w:p>
+        </w:tc>
+        <w:tc>
+          <w:tcPr>
+            <w:tcW w:w="2409" w:type="dxa"/>
+            <w:tcBorders>
+              <w:top w:val="single" w:sz="4" w:space="0" w:color="auto"/>
+              <w:left w:val="nil"/>
+              <w:bottom w:val="single" w:sz="4" w:space="0" w:color="auto"/>
+              <w:right w:val="nil"/>
+            </w:tcBorders>
+            <w:vAlign w:val="center"/>
+          </w:tcPr>
+          <w:p>
+            <w:pPr>
+              <w:jc w:val="center"/>
+              <w:rPr>
+                <w:rFonts w:ascii="Times New Roman" w:eastAsia="Times New Roman" w:hAnsi="Times New Roman" w:cs="Times New Roman"/>
+                <w:color w:val="000000"/>
+                <w:lang w:val="en-US"/>
+              </w:rPr>
+            </w:pPr>
+            <w:r>
+              <w:rPr>
+                <w:rFonts w:ascii="Times New Roman" w:eastAsia="Times New Roman" w:hAnsi="Times New Roman" w:cs="Times New Roman"/>
+                <w:color w:val="000000"/>
+                <w:lang w:val="en-US"/>
+              </w:rPr>
+              <w:t>Bias</w:t>
+            </w:r>
+          </w:p>
+        </w:tc>
+      </w:tr>
+      <w:tr>
+        <w:trPr>
+          <w:trHeight w:val="431"/>
+        </w:trPr>
+        <w:tc>
+          <w:tcPr>
+            <w:tcW w:w="1412" w:type="dxa"/>
+            <w:vMerge w:val="restart"/>
+            <w:tcBorders>
+              <w:top w:val="single" w:sz="4" w:space="0" w:color="auto"/>
+              <w:left w:val="nil"/>
+              <w:bottom w:val="nil"/>
+              <w:right w:val="nil"/>
+            </w:tcBorders>
+            <w:vAlign w:val="center"/>
+          </w:tcPr>
+          <w:p>
+            <w:pPr>
+              <w:rPr>
+                <w:rFonts w:ascii="Times New Roman" w:eastAsia="Times New Roman" w:hAnsi="Times New Roman" w:cs="Times New Roman"/>
+                <w:b/>
+                <w:color w:val="000000"/>
+                <w:vertAlign w:val="superscript"/>
+                <w:lang w:val="en-US"/>
+              </w:rPr>
+            </w:pPr>
+            <w:r>
+              <w:rPr>
+                <w:rFonts w:ascii="Times New Roman" w:eastAsia="Times New Roman" w:hAnsi="Times New Roman" w:cs="Times New Roman"/>
+                <w:b/>
+                <w:color w:val="000000"/>
+                <w:lang w:val="en-US"/>
+              </w:rPr>
+              <w:t>CN</w:t>
+            </w:r>
+            <w:r>
+              <w:rPr>
+                <w:rFonts w:ascii="Times New Roman" w:eastAsia="Times New Roman" w:hAnsi="Times New Roman" w:cs="Times New Roman"/>
+                <w:b/>
+                <w:color w:val="000000"/>
+                <w:vertAlign w:val="subscript"/>
+                <w:lang w:val="en-US"/>
+              </w:rPr>
+              <w:t>ADNI</w:t>
+            </w:r>
+          </w:p>
+        </w:tc>
+        <w:tc>
+          <w:tcPr>
+            <w:tcW w:w="1423" w:type="dxa"/>
+            <w:tcBorders>
+              <w:top w:val="single" w:sz="4" w:space="0" w:color="auto"/>
+              <w:left w:val="nil"/>
+              <w:bottom w:val="nil"/>
+              <w:right w:val="nil"/>
+            </w:tcBorders>
+            <w:vAlign w:val="center"/>
+          </w:tcPr>
+          <w:p>
+            <w:pPr>
+              <w:jc w:val="center"/>
+              <w:rPr>
+                <w:rFonts w:ascii="Times New Roman" w:eastAsia="Times New Roman" w:hAnsi="Times New Roman" w:cs="Times New Roman"/>
+                <w:color w:val="000000"/>
+                <w:lang w:val="en-US"/>
+              </w:rPr>
+            </w:pPr>
+            <w:r>
+              <w:rPr>
+                <w:rFonts w:ascii="Times New Roman" w:eastAsia="Times New Roman" w:hAnsi="Times New Roman" w:cs="Times New Roman"/>
+                <w:color w:val="000000"/>
+                <w:lang w:val="en-US"/>
+              </w:rPr>
+              <w:t>MRI</w:t>
+            </w:r>
+          </w:p>
+        </w:tc>
+        <w:tc>
+          <w:tcPr>
+            <w:tcW w:w="993" w:type="dxa"/>
+            <w:tcBorders>
+              <w:top w:val="single" w:sz="4" w:space="0" w:color="auto"/>
+              <w:left w:val="nil"/>
+              <w:bottom w:val="nil"/>
+              <w:right w:val="nil"/>
+            </w:tcBorders>
+            <w:vAlign w:val="center"/>
+          </w:tcPr>
+          <w:p>
+            <w:pPr>
+              <w:jc w:val="center"/>
+              <w:rPr>
+                <w:rFonts w:ascii="Times New Roman" w:eastAsia="Times New Roman" w:hAnsi="Times New Roman" w:cs="Times New Roman"/>
+                <w:color w:val="000000"/>
+                <w:vertAlign w:val="superscript"/>
+                <w:lang w:val="en-US"/>
+              </w:rPr>
+            </w:pPr>
+            <w:r>
+              <w:rPr>
+                <w:rFonts w:ascii="Times New Roman" w:eastAsia="Times New Roman" w:hAnsi="Times New Roman" w:cs="Times New Roman"/>
+                <w:color w:val="000000"/>
+                <w:lang w:val="en-US"/>
+              </w:rPr>
+              <w:t>175</w:t>
+            </w:r>
+            <w:r>
+              <w:rPr>
+                <w:rFonts w:ascii="Times New Roman" w:eastAsia="Times New Roman" w:hAnsi="Times New Roman" w:cs="Times New Roman"/>
+                <w:color w:val="000000"/>
+                <w:vertAlign w:val="superscript"/>
+                <w:lang w:val="en-US"/>
+              </w:rPr>
+              <w:t>+</w:t>
+            </w:r>
+          </w:p>
+        </w:tc>
+        <w:tc>
+          <w:tcPr>
+            <w:tcW w:w="2409" w:type="dxa"/>
+            <w:tcBorders>
+              <w:top w:val="single" w:sz="4" w:space="0" w:color="auto"/>
+              <w:left w:val="nil"/>
+              <w:bottom w:val="nil"/>
+              <w:right w:val="nil"/>
+            </w:tcBorders>
+            <w:vAlign w:val="center"/>
+          </w:tcPr>
+          <w:p>
+            <w:pPr>
+              <w:jc w:val="center"/>
+              <w:rPr>
+                <w:rFonts w:ascii="Times New Roman" w:eastAsia="Times New Roman" w:hAnsi="Times New Roman" w:cs="Times New Roman"/>
+                <w:color w:val="000000"/>
+                <w:lang w:val="en-US"/>
+              </w:rPr>
+            </w:pPr>
+            <w:r>
+              <w:rPr>
+                <w:rFonts w:ascii="Times New Roman" w:eastAsia="Times New Roman" w:hAnsi="Times New Roman" w:cs="Times New Roman"/>
+                <w:color w:val="000000"/>
+                <w:lang w:val="en-US"/>
+              </w:rPr>
+              <w:t>r = .016</w:t>
+            </w:r>
+          </w:p>
+          <w:p>
+            <w:pPr>
+              <w:jc w:val="center"/>
+              <w:rPr>
+                <w:rFonts w:ascii="Times New Roman" w:eastAsia="Times New Roman" w:hAnsi="Times New Roman" w:cs="Times New Roman"/>
+                <w:color w:val="000000"/>
+                <w:lang w:val="en-US"/>
+              </w:rPr>
+            </w:pPr>
+            <w:r>
+              <w:rPr>
+                <w:rFonts w:ascii="Times New Roman" w:eastAsia="Times New Roman" w:hAnsi="Times New Roman" w:cs="Times New Roman"/>
+                <w:color w:val="000000"/>
+                <w:lang w:val="en-US"/>
+              </w:rPr>
+              <w:t>95% CI [-.13, .16]</w:t>
+            </w:r>
+          </w:p>
+        </w:tc>
+      </w:tr>
+      <w:tr>
+        <w:trPr>
+          <w:trHeight w:val="432"/>
+        </w:trPr>
+        <w:tc>
+          <w:tcPr>
+            <w:tcW w:w="1412" w:type="dxa"/>
+            <w:vMerge/>
+            <w:tcBorders>
+              <w:top w:val="nil"/>
+              <w:left w:val="nil"/>
+              <w:bottom w:val="nil"/>
+              <w:right w:val="nil"/>
+            </w:tcBorders>
+            <w:vAlign w:val="center"/>
+          </w:tcPr>
+          <w:p>
+            <w:pPr>
+              <w:rPr>
+                <w:rFonts w:ascii="Times New Roman" w:eastAsia="Times New Roman" w:hAnsi="Times New Roman" w:cs="Times New Roman"/>
+                <w:b/>
+                <w:color w:val="000000"/>
+                <w:lang w:val="en-US"/>
+              </w:rPr>
+            </w:pPr>
+          </w:p>
+        </w:tc>
+        <w:tc>
+          <w:tcPr>
+            <w:tcW w:w="1423" w:type="dxa"/>
+            <w:tcBorders>
+              <w:top w:val="nil"/>
+              <w:left w:val="nil"/>
+              <w:bottom w:val="nil"/>
+              <w:right w:val="nil"/>
+            </w:tcBorders>
+            <w:vAlign w:val="center"/>
+          </w:tcPr>
+          <w:p>
+            <w:pPr>
+              <w:jc w:val="center"/>
+              <w:rPr>
+                <w:rFonts w:ascii="Times New Roman" w:eastAsia="Times New Roman" w:hAnsi="Times New Roman" w:cs="Times New Roman"/>
+                <w:color w:val="000000"/>
+                <w:lang w:val="en-US"/>
+              </w:rPr>
+            </w:pPr>
+            <w:r>
+              <w:rPr>
+                <w:rFonts w:ascii="Times New Roman" w:eastAsia="Times New Roman" w:hAnsi="Times New Roman" w:cs="Times New Roman"/>
+                <w:color w:val="000000"/>
+                <w:lang w:val="en-US"/>
+              </w:rPr>
+              <w:t>FDG-PET</w:t>
+            </w:r>
+          </w:p>
+        </w:tc>
+        <w:tc>
+          <w:tcPr>
+            <w:tcW w:w="993" w:type="dxa"/>
+            <w:tcBorders>
+              <w:top w:val="nil"/>
+              <w:left w:val="nil"/>
+              <w:bottom w:val="nil"/>
+              <w:right w:val="nil"/>
+            </w:tcBorders>
+            <w:vAlign w:val="center"/>
+          </w:tcPr>
+          <w:p>
+            <w:pPr>
+              <w:jc w:val="center"/>
+              <w:rPr>
+                <w:rFonts w:ascii="Times New Roman" w:eastAsia="Times New Roman" w:hAnsi="Times New Roman" w:cs="Times New Roman"/>
+                <w:color w:val="000000"/>
+                <w:vertAlign w:val="superscript"/>
+                <w:lang w:val="en-US"/>
+              </w:rPr>
+            </w:pPr>
+            <w:r>
+              <w:rPr>
+                <w:rFonts w:ascii="Times New Roman" w:eastAsia="Times New Roman" w:hAnsi="Times New Roman" w:cs="Times New Roman"/>
+                <w:color w:val="000000"/>
+                <w:lang w:val="en-US"/>
+              </w:rPr>
+              <w:t>175</w:t>
+            </w:r>
+            <w:r>
+              <w:rPr>
+                <w:rFonts w:ascii="Times New Roman" w:eastAsia="Times New Roman" w:hAnsi="Times New Roman" w:cs="Times New Roman"/>
+                <w:color w:val="000000"/>
+                <w:vertAlign w:val="superscript"/>
+                <w:lang w:val="en-US"/>
+              </w:rPr>
+              <w:t>+</w:t>
+            </w:r>
+          </w:p>
+        </w:tc>
+        <w:tc>
+          <w:tcPr>
+            <w:tcW w:w="2409" w:type="dxa"/>
+            <w:tcBorders>
+              <w:top w:val="nil"/>
+              <w:left w:val="nil"/>
+              <w:bottom w:val="nil"/>
+              <w:right w:val="nil"/>
+            </w:tcBorders>
+            <w:vAlign w:val="center"/>
+          </w:tcPr>
+          <w:p>
+            <w:pPr>
+              <w:jc w:val="center"/>
+              <w:rPr>
+                <w:rFonts w:ascii="Times New Roman" w:eastAsia="Times New Roman" w:hAnsi="Times New Roman" w:cs="Times New Roman"/>
+                <w:color w:val="000000"/>
+                <w:lang w:val="en-US"/>
+              </w:rPr>
+            </w:pPr>
+            <w:r>
+              <w:rPr>
+                <w:rFonts w:ascii="Times New Roman" w:eastAsia="Times New Roman" w:hAnsi="Times New Roman" w:cs="Times New Roman"/>
+                <w:color w:val="000000"/>
+                <w:lang w:val="en-US"/>
+              </w:rPr>
+              <w:t>r = -.022</w:t>
+            </w:r>
+          </w:p>
+          <w:p>
+            <w:pPr>
+              <w:jc w:val="center"/>
+              <w:rPr>
+                <w:rFonts w:ascii="Times New Roman" w:eastAsia="Times New Roman" w:hAnsi="Times New Roman" w:cs="Times New Roman"/>
+                <w:color w:val="000000"/>
+                <w:lang w:val="en-US"/>
+              </w:rPr>
+            </w:pPr>
+            <w:r>
+              <w:rPr>
+                <w:rFonts w:ascii="Times New Roman" w:eastAsia="Times New Roman" w:hAnsi="Times New Roman" w:cs="Times New Roman"/>
+                <w:color w:val="000000"/>
+                <w:lang w:val="en-US"/>
+              </w:rPr>
+              <w:t>95% CI [--.17, .13]</w:t>
+            </w:r>
+          </w:p>
+        </w:tc>
+      </w:tr>
+      <w:tr>
+        <w:trPr>
+          <w:trHeight w:val="340"/>
+        </w:trPr>
+        <w:tc>
+          <w:tcPr>
+            <w:tcW w:w="1412" w:type="dxa"/>
+            <w:vMerge w:val="restart"/>
+            <w:tcBorders>
+              <w:top w:val="nil"/>
+              <w:left w:val="nil"/>
+              <w:bottom w:val="nil"/>
+              <w:right w:val="nil"/>
+            </w:tcBorders>
+            <w:vAlign w:val="center"/>
+          </w:tcPr>
+          <w:p>
+            <w:pPr>
+              <w:rPr>
+                <w:rFonts w:ascii="Times New Roman" w:eastAsia="Times New Roman" w:hAnsi="Times New Roman" w:cs="Times New Roman"/>
+                <w:b/>
+                <w:color w:val="000000"/>
+                <w:vertAlign w:val="subscript"/>
+                <w:lang w:val="en-US"/>
+              </w:rPr>
+            </w:pPr>
+            <w:r>
+              <w:rPr>
+                <w:rFonts w:ascii="Times New Roman" w:eastAsia="Times New Roman" w:hAnsi="Times New Roman" w:cs="Times New Roman"/>
+                <w:b/>
+                <w:color w:val="000000"/>
+                <w:lang w:val="en-US"/>
+              </w:rPr>
+              <w:t>CN</w:t>
+            </w:r>
+            <w:r>
+              <w:rPr>
+                <w:rFonts w:ascii="Times New Roman" w:eastAsia="Times New Roman" w:hAnsi="Times New Roman" w:cs="Times New Roman"/>
+                <w:b/>
+                <w:color w:val="000000"/>
+                <w:vertAlign w:val="subscript"/>
+                <w:lang w:val="en-US"/>
+              </w:rPr>
+              <w:t>OASIS</w:t>
+            </w:r>
+          </w:p>
+        </w:tc>
+        <w:tc>
+          <w:tcPr>
+            <w:tcW w:w="1423" w:type="dxa"/>
+            <w:tcBorders>
+              <w:top w:val="nil"/>
+              <w:left w:val="nil"/>
+              <w:bottom w:val="nil"/>
+              <w:right w:val="nil"/>
+            </w:tcBorders>
+            <w:vAlign w:val="center"/>
+          </w:tcPr>
+          <w:p>
+            <w:pPr>
+              <w:jc w:val="center"/>
+              <w:rPr>
+                <w:rFonts w:ascii="Times New Roman" w:eastAsia="Times New Roman" w:hAnsi="Times New Roman" w:cs="Times New Roman"/>
+                <w:color w:val="000000"/>
+                <w:lang w:val="en-US"/>
+              </w:rPr>
+            </w:pPr>
+            <w:r>
+              <w:rPr>
+                <w:rFonts w:ascii="Times New Roman" w:eastAsia="Times New Roman" w:hAnsi="Times New Roman" w:cs="Times New Roman"/>
+                <w:color w:val="000000"/>
+                <w:lang w:val="en-US"/>
+              </w:rPr>
+              <w:t>MRI</w:t>
+            </w:r>
+          </w:p>
+        </w:tc>
+        <w:tc>
+          <w:tcPr>
+            <w:tcW w:w="993" w:type="dxa"/>
+            <w:tcBorders>
+              <w:top w:val="nil"/>
+              <w:left w:val="nil"/>
+              <w:bottom w:val="nil"/>
+              <w:right w:val="nil"/>
+            </w:tcBorders>
+            <w:vAlign w:val="center"/>
+          </w:tcPr>
+          <w:p>
+            <w:pPr>
+              <w:jc w:val="center"/>
+              <w:rPr>
+                <w:rFonts w:ascii="Times New Roman" w:eastAsia="Times New Roman" w:hAnsi="Times New Roman" w:cs="Times New Roman"/>
+                <w:color w:val="000000"/>
+                <w:vertAlign w:val="superscript"/>
+                <w:lang w:val="en-US"/>
+              </w:rPr>
+            </w:pPr>
+            <w:r>
+              <w:rPr>
+                <w:rFonts w:ascii="Times New Roman" w:eastAsia="Times New Roman" w:hAnsi="Times New Roman" w:cs="Times New Roman"/>
+                <w:color w:val="000000"/>
+                <w:lang w:val="en-US"/>
+              </w:rPr>
+              <w:t>49</w:t>
+            </w:r>
+            <w:r>
+              <w:rPr>
+                <w:rFonts w:ascii="Times New Roman" w:eastAsia="Times New Roman" w:hAnsi="Times New Roman" w:cs="Times New Roman"/>
+                <w:color w:val="000000"/>
+                <w:vertAlign w:val="superscript"/>
+                <w:lang w:val="en-US"/>
+              </w:rPr>
+              <w:t>+</w:t>
+            </w:r>
+          </w:p>
+        </w:tc>
+        <w:tc>
+          <w:tcPr>
+            <w:tcW w:w="2409" w:type="dxa"/>
+            <w:tcBorders>
+              <w:top w:val="nil"/>
+              <w:left w:val="nil"/>
+              <w:bottom w:val="nil"/>
+              <w:right w:val="nil"/>
+            </w:tcBorders>
+            <w:vAlign w:val="center"/>
+          </w:tcPr>
+          <w:p>
+            <w:pPr>
+              <w:jc w:val="center"/>
+              <w:rPr>
+                <w:rFonts w:ascii="Times New Roman" w:eastAsia="Times New Roman" w:hAnsi="Times New Roman" w:cs="Times New Roman"/>
+                <w:color w:val="000000"/>
+                <w:lang w:val="en-US"/>
+              </w:rPr>
+            </w:pPr>
+            <w:r>
+              <w:rPr>
+                <w:rFonts w:ascii="Times New Roman" w:eastAsia="Times New Roman" w:hAnsi="Times New Roman" w:cs="Times New Roman"/>
+                <w:color w:val="000000"/>
+                <w:lang w:val="en-US"/>
+              </w:rPr>
+              <w:t>r = -.149</w:t>
+            </w:r>
+          </w:p>
+          <w:p>
+            <w:pPr>
+              <w:jc w:val="center"/>
+              <w:rPr>
+                <w:rFonts w:ascii="Times New Roman" w:eastAsia="Times New Roman" w:hAnsi="Times New Roman" w:cs="Times New Roman"/>
+                <w:color w:val="000000"/>
+                <w:lang w:val="en-US"/>
+              </w:rPr>
+            </w:pPr>
+            <w:r>
+              <w:rPr>
+                <w:rFonts w:ascii="Times New Roman" w:eastAsia="Times New Roman" w:hAnsi="Times New Roman" w:cs="Times New Roman"/>
+                <w:color w:val="000000"/>
+                <w:lang w:val="en-US"/>
+              </w:rPr>
+              <w:t>95% CI [-.37, .09]</w:t>
+            </w:r>
+          </w:p>
+        </w:tc>
+      </w:tr>
+      <w:tr>
+        <w:trPr>
+          <w:trHeight w:val="340"/>
+        </w:trPr>
+        <w:tc>
+          <w:tcPr>
+            <w:tcW w:w="1412" w:type="dxa"/>
+            <w:vMerge/>
+            <w:tcBorders>
+              <w:top w:val="nil"/>
+              <w:left w:val="nil"/>
+              <w:bottom w:val="nil"/>
+              <w:right w:val="nil"/>
+            </w:tcBorders>
+            <w:vAlign w:val="center"/>
+          </w:tcPr>
+          <w:p>
+            <w:pPr>
+              <w:rPr>
+                <w:rFonts w:ascii="Times New Roman" w:eastAsia="Times New Roman" w:hAnsi="Times New Roman" w:cs="Times New Roman"/>
+                <w:b/>
+                <w:color w:val="000000"/>
+                <w:lang w:val="en-US"/>
+              </w:rPr>
+            </w:pPr>
+          </w:p>
+        </w:tc>
+        <w:tc>
+          <w:tcPr>
+            <w:tcW w:w="1423" w:type="dxa"/>
+            <w:tcBorders>
+              <w:top w:val="nil"/>
+              <w:left w:val="nil"/>
+              <w:bottom w:val="nil"/>
+              <w:right w:val="nil"/>
+            </w:tcBorders>
+            <w:vAlign w:val="center"/>
+          </w:tcPr>
+          <w:p>
+            <w:pPr>
+              <w:jc w:val="center"/>
+              <w:rPr>
+                <w:rFonts w:ascii="Times New Roman" w:eastAsia="Times New Roman" w:hAnsi="Times New Roman" w:cs="Times New Roman"/>
+                <w:color w:val="000000"/>
+                <w:lang w:val="en-US"/>
+              </w:rPr>
+            </w:pPr>
+            <w:r>
+              <w:rPr>
+                <w:rFonts w:ascii="Times New Roman" w:eastAsia="Times New Roman" w:hAnsi="Times New Roman" w:cs="Times New Roman"/>
+                <w:color w:val="000000"/>
+                <w:lang w:val="en-US"/>
+              </w:rPr>
+              <w:t>FDG-PET</w:t>
+            </w:r>
+          </w:p>
+        </w:tc>
+        <w:tc>
+          <w:tcPr>
+            <w:tcW w:w="993" w:type="dxa"/>
+            <w:tcBorders>
+              <w:top w:val="nil"/>
+              <w:left w:val="nil"/>
+              <w:bottom w:val="nil"/>
+              <w:right w:val="nil"/>
+            </w:tcBorders>
+            <w:vAlign w:val="center"/>
+          </w:tcPr>
+          <w:p>
+            <w:pPr>
+              <w:jc w:val="center"/>
+              <w:rPr>
+                <w:rFonts w:ascii="Times New Roman" w:eastAsia="Times New Roman" w:hAnsi="Times New Roman" w:cs="Times New Roman"/>
+                <w:color w:val="000000"/>
+                <w:vertAlign w:val="superscript"/>
+                <w:lang w:val="en-US"/>
+              </w:rPr>
+            </w:pPr>
+            <w:r>
+              <w:rPr>
+                <w:rFonts w:ascii="Times New Roman" w:eastAsia="Times New Roman" w:hAnsi="Times New Roman" w:cs="Times New Roman"/>
+                <w:color w:val="000000"/>
+                <w:lang w:val="en-US"/>
+              </w:rPr>
+              <w:t>49</w:t>
+            </w:r>
+            <w:r>
+              <w:rPr>
+                <w:rFonts w:ascii="Times New Roman" w:eastAsia="Times New Roman" w:hAnsi="Times New Roman" w:cs="Times New Roman"/>
+                <w:color w:val="000000"/>
+                <w:vertAlign w:val="superscript"/>
+                <w:lang w:val="en-US"/>
+              </w:rPr>
+              <w:t>+</w:t>
+            </w:r>
+          </w:p>
+        </w:tc>
+        <w:tc>
+          <w:tcPr>
+            <w:tcW w:w="2409" w:type="dxa"/>
+            <w:tcBorders>
+              <w:top w:val="nil"/>
+              <w:left w:val="nil"/>
+              <w:bottom w:val="nil"/>
+              <w:right w:val="nil"/>
+            </w:tcBorders>
+            <w:vAlign w:val="center"/>
+          </w:tcPr>
+          <w:p>
+            <w:pPr>
+              <w:jc w:val="center"/>
+              <w:rPr>
+                <w:rFonts w:ascii="Times New Roman" w:eastAsia="Times New Roman" w:hAnsi="Times New Roman" w:cs="Times New Roman"/>
+                <w:color w:val="000000"/>
+                <w:lang w:val="en-US"/>
+              </w:rPr>
+            </w:pPr>
+            <w:r>
+              <w:rPr>
+                <w:rFonts w:ascii="Times New Roman" w:eastAsia="Times New Roman" w:hAnsi="Times New Roman" w:cs="Times New Roman"/>
+                <w:color w:val="000000"/>
+                <w:lang w:val="en-US"/>
+              </w:rPr>
+              <w:t>r = -.058</w:t>
+            </w:r>
+          </w:p>
+          <w:p>
+            <w:pPr>
+              <w:jc w:val="center"/>
+              <w:rPr>
+                <w:rFonts w:ascii="Times New Roman" w:eastAsia="Times New Roman" w:hAnsi="Times New Roman" w:cs="Times New Roman"/>
+                <w:color w:val="000000"/>
+                <w:lang w:val="en-US"/>
+              </w:rPr>
+            </w:pPr>
+            <w:r>
+              <w:rPr>
+                <w:rFonts w:ascii="Times New Roman" w:eastAsia="Times New Roman" w:hAnsi="Times New Roman" w:cs="Times New Roman"/>
+                <w:color w:val="000000"/>
+                <w:lang w:val="en-US"/>
+              </w:rPr>
+              <w:t>[-.29, .18]</w:t>
+            </w:r>
+          </w:p>
+        </w:tc>
+      </w:tr>
+      <w:tr>
+        <w:trPr>
+          <w:trHeight w:val="340"/>
+        </w:trPr>
+        <w:tc>
+          <w:tcPr>
+            <w:tcW w:w="1412" w:type="dxa"/>
+            <w:vMerge w:val="restart"/>
+            <w:tcBorders>
+              <w:top w:val="nil"/>
+              <w:left w:val="nil"/>
+              <w:bottom w:val="nil"/>
+              <w:right w:val="nil"/>
+            </w:tcBorders>
+            <w:vAlign w:val="center"/>
+          </w:tcPr>
+          <w:p>
+            <w:pPr>
+              <w:rPr>
+                <w:rFonts w:ascii="Times New Roman" w:eastAsia="Times New Roman" w:hAnsi="Times New Roman" w:cs="Times New Roman"/>
+                <w:b/>
+                <w:color w:val="000000"/>
+                <w:vertAlign w:val="subscript"/>
+                <w:lang w:val="en-US"/>
+              </w:rPr>
+            </w:pPr>
+            <w:r>
+              <w:rPr>
+                <w:rFonts w:ascii="Times New Roman" w:eastAsia="Times New Roman" w:hAnsi="Times New Roman" w:cs="Times New Roman"/>
+                <w:b/>
+                <w:color w:val="000000"/>
+                <w:lang w:val="en-US"/>
+              </w:rPr>
+              <w:t>SCD</w:t>
+            </w:r>
+            <w:r>
+              <w:rPr>
+                <w:rFonts w:ascii="Times New Roman" w:eastAsia="Times New Roman" w:hAnsi="Times New Roman" w:cs="Times New Roman"/>
+                <w:b/>
+                <w:color w:val="000000"/>
+                <w:vertAlign w:val="subscript"/>
+                <w:lang w:val="en-US"/>
+              </w:rPr>
+              <w:t>ADNI</w:t>
+            </w:r>
+          </w:p>
+        </w:tc>
+        <w:tc>
+          <w:tcPr>
+            <w:tcW w:w="1423" w:type="dxa"/>
+            <w:tcBorders>
+              <w:top w:val="nil"/>
+              <w:left w:val="nil"/>
+              <w:bottom w:val="nil"/>
+              <w:right w:val="nil"/>
+            </w:tcBorders>
+            <w:vAlign w:val="center"/>
+          </w:tcPr>
+          <w:p>
+            <w:pPr>
+              <w:jc w:val="center"/>
+              <w:rPr>
+                <w:rFonts w:ascii="Times New Roman" w:eastAsia="Times New Roman" w:hAnsi="Times New Roman" w:cs="Times New Roman"/>
+                <w:color w:val="000000"/>
+                <w:lang w:val="en-US"/>
+              </w:rPr>
+            </w:pPr>
+            <w:r>
+              <w:rPr>
+                <w:rFonts w:ascii="Times New Roman" w:eastAsia="Times New Roman" w:hAnsi="Times New Roman" w:cs="Times New Roman"/>
+                <w:color w:val="000000"/>
+                <w:lang w:val="en-US"/>
+              </w:rPr>
+              <w:t>MRI</w:t>
+            </w:r>
+          </w:p>
+        </w:tc>
+        <w:tc>
+          <w:tcPr>
+            <w:tcW w:w="993" w:type="dxa"/>
+            <w:tcBorders>
+              <w:top w:val="nil"/>
+              <w:left w:val="nil"/>
+              <w:bottom w:val="nil"/>
+              <w:right w:val="nil"/>
+            </w:tcBorders>
+            <w:vAlign w:val="center"/>
+          </w:tcPr>
+          <w:p>
+            <w:pPr>
+              <w:jc w:val="center"/>
+              <w:rPr>
+                <w:rFonts w:ascii="Times New Roman" w:eastAsia="Times New Roman" w:hAnsi="Times New Roman" w:cs="Times New Roman"/>
+                <w:color w:val="000000"/>
+                <w:lang w:val="en-US"/>
+              </w:rPr>
+            </w:pPr>
+            <w:r>
+              <w:rPr>
+                <w:rFonts w:ascii="Times New Roman" w:eastAsia="Times New Roman" w:hAnsi="Times New Roman" w:cs="Times New Roman"/>
+                <w:color w:val="000000"/>
+                <w:lang w:val="en-US"/>
+              </w:rPr>
+              <w:t>102</w:t>
+            </w:r>
+          </w:p>
+        </w:tc>
+        <w:tc>
+          <w:tcPr>
+            <w:tcW w:w="2409" w:type="dxa"/>
+            <w:tcBorders>
+              <w:top w:val="nil"/>
+              <w:left w:val="nil"/>
+              <w:bottom w:val="nil"/>
+              <w:right w:val="nil"/>
+            </w:tcBorders>
+            <w:vAlign w:val="center"/>
+          </w:tcPr>
+          <w:p>
+            <w:pPr>
+              <w:jc w:val="center"/>
+              <w:rPr>
+                <w:rFonts w:ascii="Times New Roman" w:eastAsia="Times New Roman" w:hAnsi="Times New Roman" w:cs="Times New Roman"/>
+                <w:color w:val="000000"/>
+                <w:lang w:val="en-US"/>
+              </w:rPr>
+            </w:pPr>
+            <w:r>
+              <w:rPr>
+                <w:rFonts w:ascii="Times New Roman" w:eastAsia="Times New Roman" w:hAnsi="Times New Roman" w:cs="Times New Roman"/>
+                <w:color w:val="000000"/>
+                <w:lang w:val="en-US"/>
+              </w:rPr>
+              <w:t>r = -.075</w:t>
+            </w:r>
+          </w:p>
+          <w:p>
+            <w:pPr>
+              <w:jc w:val="center"/>
+              <w:rPr>
+                <w:rFonts w:ascii="Times New Roman" w:eastAsia="Times New Roman" w:hAnsi="Times New Roman" w:cs="Times New Roman"/>
+                <w:color w:val="000000"/>
+                <w:lang w:val="en-US"/>
+              </w:rPr>
+            </w:pPr>
+            <w:r>
+              <w:rPr>
+                <w:rFonts w:ascii="Times New Roman" w:eastAsia="Times New Roman" w:hAnsi="Times New Roman" w:cs="Times New Roman"/>
+                <w:color w:val="000000"/>
+                <w:lang w:val="en-US"/>
+              </w:rPr>
+              <w:t>95% CI [-.27, .12]</w:t>
+            </w:r>
+          </w:p>
+        </w:tc>
+      </w:tr>
+      <w:tr>
+        <w:trPr>
+          <w:trHeight w:val="340"/>
+        </w:trPr>
+        <w:tc>
+          <w:tcPr>
+            <w:tcW w:w="1412" w:type="dxa"/>
+            <w:vMerge/>
+            <w:tcBorders>
+              <w:top w:val="nil"/>
+              <w:left w:val="nil"/>
+              <w:bottom w:val="nil"/>
+              <w:right w:val="nil"/>
+            </w:tcBorders>
+            <w:vAlign w:val="center"/>
+          </w:tcPr>
+          <w:p>
+            <w:pPr>
+              <w:rPr>
+                <w:rFonts w:ascii="Times New Roman" w:eastAsia="Times New Roman" w:hAnsi="Times New Roman" w:cs="Times New Roman"/>
+                <w:b/>
+                <w:color w:val="000000"/>
+                <w:lang w:val="en-US"/>
+              </w:rPr>
+            </w:pPr>
+          </w:p>
+        </w:tc>
+        <w:tc>
+          <w:tcPr>
+            <w:tcW w:w="1423" w:type="dxa"/>
+            <w:tcBorders>
+              <w:top w:val="nil"/>
+              <w:left w:val="nil"/>
+              <w:bottom w:val="nil"/>
+              <w:right w:val="nil"/>
+            </w:tcBorders>
+            <w:vAlign w:val="center"/>
+          </w:tcPr>
+          <w:p>
+            <w:pPr>
+              <w:jc w:val="center"/>
+              <w:rPr>
+                <w:rFonts w:ascii="Times New Roman" w:eastAsia="Times New Roman" w:hAnsi="Times New Roman" w:cs="Times New Roman"/>
+                <w:color w:val="000000"/>
+                <w:lang w:val="en-US"/>
+              </w:rPr>
+            </w:pPr>
+            <w:r>
+              <w:rPr>
+                <w:rFonts w:ascii="Times New Roman" w:eastAsia="Times New Roman" w:hAnsi="Times New Roman" w:cs="Times New Roman"/>
+                <w:color w:val="000000"/>
+                <w:lang w:val="en-US"/>
+              </w:rPr>
+              <w:t>FDG-PET</w:t>
+            </w:r>
+          </w:p>
+        </w:tc>
+        <w:tc>
+          <w:tcPr>
+            <w:tcW w:w="993" w:type="dxa"/>
+            <w:tcBorders>
+              <w:top w:val="nil"/>
+              <w:left w:val="nil"/>
+              <w:bottom w:val="nil"/>
+              <w:right w:val="nil"/>
+            </w:tcBorders>
+            <w:vAlign w:val="center"/>
+          </w:tcPr>
+          <w:p>
+            <w:pPr>
+              <w:jc w:val="center"/>
+              <w:rPr>
+                <w:rFonts w:ascii="Times New Roman" w:eastAsia="Times New Roman" w:hAnsi="Times New Roman" w:cs="Times New Roman"/>
+                <w:color w:val="000000"/>
+                <w:lang w:val="en-US"/>
+              </w:rPr>
+            </w:pPr>
+            <w:r>
+              <w:rPr>
+                <w:rFonts w:ascii="Times New Roman" w:eastAsia="Times New Roman" w:hAnsi="Times New Roman" w:cs="Times New Roman"/>
+                <w:color w:val="000000"/>
+                <w:lang w:val="en-US"/>
+              </w:rPr>
+              <w:t>102</w:t>
+            </w:r>
+          </w:p>
+        </w:tc>
+        <w:tc>
+          <w:tcPr>
+            <w:tcW w:w="2409" w:type="dxa"/>
+            <w:tcBorders>
+              <w:top w:val="nil"/>
+              <w:left w:val="nil"/>
+              <w:bottom w:val="nil"/>
+              <w:right w:val="nil"/>
+            </w:tcBorders>
+            <w:vAlign w:val="center"/>
+          </w:tcPr>
+          <w:p>
+            <w:pPr>
+              <w:jc w:val="center"/>
+              <w:rPr>
+                <w:rFonts w:ascii="Times New Roman" w:eastAsia="Times New Roman" w:hAnsi="Times New Roman" w:cs="Times New Roman"/>
+                <w:color w:val="000000"/>
+                <w:lang w:val="en-US"/>
+              </w:rPr>
+            </w:pPr>
+            <w:r>
+              <w:rPr>
+                <w:rFonts w:ascii="Times New Roman" w:eastAsia="Times New Roman" w:hAnsi="Times New Roman" w:cs="Times New Roman"/>
+                <w:color w:val="000000"/>
+                <w:lang w:val="en-US"/>
+              </w:rPr>
+              <w:t>r = -.055</w:t>
+            </w:r>
+          </w:p>
+          <w:p>
+            <w:pPr>
+              <w:jc w:val="center"/>
+              <w:rPr>
+                <w:rFonts w:ascii="Times New Roman" w:eastAsia="Times New Roman" w:hAnsi="Times New Roman" w:cs="Times New Roman"/>
+                <w:color w:val="000000"/>
+                <w:lang w:val="en-US"/>
+              </w:rPr>
+            </w:pPr>
+            <w:r>
+              <w:rPr>
+                <w:rFonts w:ascii="Times New Roman" w:eastAsia="Times New Roman" w:hAnsi="Times New Roman" w:cs="Times New Roman"/>
+                <w:color w:val="000000"/>
+                <w:lang w:val="en-US"/>
+              </w:rPr>
+              <w:t>95% CI [-.25, .14]</w:t>
+            </w:r>
+          </w:p>
+        </w:tc>
+      </w:tr>
+      <w:tr>
+        <w:trPr>
+          <w:trHeight w:val="340"/>
+        </w:trPr>
+        <w:tc>
+          <w:tcPr>
+            <w:tcW w:w="1412" w:type="dxa"/>
+            <w:vMerge w:val="restart"/>
+            <w:tcBorders>
+              <w:top w:val="nil"/>
+              <w:left w:val="nil"/>
+              <w:bottom w:val="nil"/>
+              <w:right w:val="nil"/>
+            </w:tcBorders>
+            <w:vAlign w:val="center"/>
+          </w:tcPr>
+          <w:p>
+            <w:pPr>
+              <w:rPr>
+                <w:rFonts w:ascii="Times New Roman" w:eastAsia="Times New Roman" w:hAnsi="Times New Roman" w:cs="Times New Roman"/>
+                <w:b/>
+                <w:color w:val="000000"/>
+                <w:vertAlign w:val="subscript"/>
+                <w:lang w:val="en-US"/>
+              </w:rPr>
+            </w:pPr>
+            <w:r>
+              <w:rPr>
+                <w:rFonts w:ascii="Times New Roman" w:eastAsia="Times New Roman" w:hAnsi="Times New Roman" w:cs="Times New Roman"/>
+                <w:b/>
+                <w:color w:val="000000"/>
+                <w:lang w:val="en-US"/>
+              </w:rPr>
+              <w:t>MCI</w:t>
+            </w:r>
+            <w:r>
+              <w:rPr>
+                <w:rFonts w:ascii="Times New Roman" w:eastAsia="Times New Roman" w:hAnsi="Times New Roman" w:cs="Times New Roman"/>
+                <w:b/>
+                <w:color w:val="000000"/>
+                <w:vertAlign w:val="subscript"/>
+                <w:lang w:val="en-US"/>
+              </w:rPr>
+              <w:t>ADNI</w:t>
+            </w:r>
+          </w:p>
+        </w:tc>
+        <w:tc>
+          <w:tcPr>
+            <w:tcW w:w="1423" w:type="dxa"/>
+            <w:tcBorders>
+              <w:top w:val="nil"/>
+              <w:left w:val="nil"/>
+              <w:bottom w:val="nil"/>
+              <w:right w:val="nil"/>
+            </w:tcBorders>
+            <w:vAlign w:val="center"/>
+          </w:tcPr>
+          <w:p>
+            <w:pPr>
+              <w:jc w:val="center"/>
+              <w:rPr>
+                <w:rFonts w:ascii="Times New Roman" w:eastAsia="Times New Roman" w:hAnsi="Times New Roman" w:cs="Times New Roman"/>
+                <w:color w:val="000000"/>
+                <w:lang w:val="en-US"/>
+              </w:rPr>
+            </w:pPr>
+            <w:r>
+              <w:rPr>
+                <w:rFonts w:ascii="Times New Roman" w:eastAsia="Times New Roman" w:hAnsi="Times New Roman" w:cs="Times New Roman"/>
+                <w:color w:val="000000"/>
+                <w:lang w:val="en-US"/>
+              </w:rPr>
+              <w:t>MRI</w:t>
+            </w:r>
+          </w:p>
+        </w:tc>
+        <w:tc>
+          <w:tcPr>
+            <w:tcW w:w="993" w:type="dxa"/>
+            <w:tcBorders>
+              <w:top w:val="nil"/>
+              <w:left w:val="nil"/>
+              <w:bottom w:val="nil"/>
+              <w:right w:val="nil"/>
+            </w:tcBorders>
+            <w:vAlign w:val="center"/>
+          </w:tcPr>
+          <w:p>
+            <w:pPr>
+              <w:jc w:val="center"/>
+              <w:rPr>
+                <w:rFonts w:ascii="Times New Roman" w:eastAsia="Times New Roman" w:hAnsi="Times New Roman" w:cs="Times New Roman"/>
+                <w:color w:val="000000"/>
+                <w:lang w:val="en-US"/>
+              </w:rPr>
+            </w:pPr>
+            <w:r>
+              <w:rPr>
+                <w:rFonts w:ascii="Times New Roman" w:eastAsia="Times New Roman" w:hAnsi="Times New Roman" w:cs="Times New Roman"/>
+                <w:color w:val="000000"/>
+                <w:lang w:val="en-US"/>
+              </w:rPr>
+              <w:t>595</w:t>
+            </w:r>
+          </w:p>
+        </w:tc>
+        <w:tc>
+          <w:tcPr>
+            <w:tcW w:w="2409" w:type="dxa"/>
+            <w:tcBorders>
+              <w:top w:val="nil"/>
+              <w:left w:val="nil"/>
+              <w:bottom w:val="nil"/>
+              <w:right w:val="nil"/>
+            </w:tcBorders>
+            <w:vAlign w:val="center"/>
+          </w:tcPr>
+          <w:p>
+            <w:pPr>
+              <w:jc w:val="center"/>
+              <w:rPr>
+                <w:rFonts w:ascii="Times New Roman" w:eastAsia="Times New Roman" w:hAnsi="Times New Roman" w:cs="Times New Roman"/>
+                <w:color w:val="000000"/>
+                <w:lang w:val="en-US"/>
+              </w:rPr>
+            </w:pPr>
+            <w:r>
+              <w:rPr>
+                <w:rFonts w:ascii="Times New Roman" w:eastAsia="Times New Roman" w:hAnsi="Times New Roman" w:cs="Times New Roman"/>
+                <w:color w:val="000000"/>
+                <w:lang w:val="en-US"/>
+              </w:rPr>
+              <w:t>r = .14</w:t>
+            </w:r>
+            <w:r>
+              <w:rPr>
+                <w:rFonts w:ascii="Times New Roman" w:eastAsia="Times New Roman" w:hAnsi="Times New Roman" w:cs="Times New Roman"/>
+                <w:color w:val="000000"/>
+                <w:lang w:val="en-US"/>
+              </w:rPr>
+              <w:t>0**</w:t>
+            </w:r>
+          </w:p>
+          <w:p>
+            <w:pPr>
+              <w:jc w:val="center"/>
+              <w:rPr>
+                <w:rFonts w:ascii="Times New Roman" w:eastAsia="Times New Roman" w:hAnsi="Times New Roman" w:cs="Times New Roman"/>
+                <w:color w:val="000000"/>
+                <w:lang w:val="en-US"/>
+              </w:rPr>
+            </w:pPr>
+            <w:r>
+              <w:rPr>
+                <w:rFonts w:ascii="Times New Roman" w:eastAsia="Times New Roman" w:hAnsi="Times New Roman" w:cs="Times New Roman"/>
+                <w:color w:val="000000"/>
+                <w:lang w:val="en-US"/>
+              </w:rPr>
+              <w:t>95% CI [.06, .22]</w:t>
+            </w:r>
+          </w:p>
+        </w:tc>
+      </w:tr>
+      <w:tr>
+        <w:trPr>
+          <w:trHeight w:val="340"/>
+        </w:trPr>
+        <w:tc>
+          <w:tcPr>
+            <w:tcW w:w="1412" w:type="dxa"/>
+            <w:vMerge/>
+            <w:tcBorders>
+              <w:top w:val="nil"/>
+              <w:left w:val="nil"/>
+              <w:bottom w:val="nil"/>
+              <w:right w:val="nil"/>
+            </w:tcBorders>
+            <w:vAlign w:val="center"/>
+          </w:tcPr>
+          <w:p>
+            <w:pPr>
+              <w:rPr>
+                <w:rFonts w:ascii="Times New Roman" w:eastAsia="Times New Roman" w:hAnsi="Times New Roman" w:cs="Times New Roman"/>
+                <w:b/>
+                <w:color w:val="000000"/>
+                <w:lang w:val="en-US"/>
+              </w:rPr>
+            </w:pPr>
+          </w:p>
+        </w:tc>
+        <w:tc>
+          <w:tcPr>
+            <w:tcW w:w="1423" w:type="dxa"/>
+            <w:tcBorders>
+              <w:top w:val="nil"/>
+              <w:left w:val="nil"/>
+              <w:bottom w:val="nil"/>
+              <w:right w:val="nil"/>
+            </w:tcBorders>
+            <w:vAlign w:val="center"/>
+          </w:tcPr>
+          <w:p>
+            <w:pPr>
+              <w:jc w:val="center"/>
+              <w:rPr>
+                <w:rFonts w:ascii="Times New Roman" w:eastAsia="Times New Roman" w:hAnsi="Times New Roman" w:cs="Times New Roman"/>
+                <w:color w:val="000000"/>
+                <w:lang w:val="en-US"/>
+              </w:rPr>
+            </w:pPr>
+            <w:r>
+              <w:rPr>
+                <w:rFonts w:ascii="Times New Roman" w:eastAsia="Times New Roman" w:hAnsi="Times New Roman" w:cs="Times New Roman"/>
+                <w:color w:val="000000"/>
+                <w:lang w:val="en-US"/>
+              </w:rPr>
+              <w:t>FDG-PET</w:t>
+            </w:r>
+          </w:p>
+        </w:tc>
+        <w:tc>
+          <w:tcPr>
+            <w:tcW w:w="993" w:type="dxa"/>
+            <w:tcBorders>
+              <w:top w:val="nil"/>
+              <w:left w:val="nil"/>
+              <w:bottom w:val="nil"/>
+              <w:right w:val="nil"/>
+            </w:tcBorders>
+            <w:vAlign w:val="center"/>
+          </w:tcPr>
+          <w:p>
+            <w:pPr>
+              <w:jc w:val="center"/>
+              <w:rPr>
+                <w:rFonts w:ascii="Times New Roman" w:eastAsia="Times New Roman" w:hAnsi="Times New Roman" w:cs="Times New Roman"/>
+                <w:color w:val="000000"/>
+                <w:lang w:val="en-US"/>
+              </w:rPr>
+            </w:pPr>
+            <w:r>
+              <w:rPr>
+                <w:rFonts w:ascii="Times New Roman" w:eastAsia="Times New Roman" w:hAnsi="Times New Roman" w:cs="Times New Roman"/>
+                <w:color w:val="000000"/>
+                <w:lang w:val="en-US"/>
+              </w:rPr>
+              <w:t>595</w:t>
+            </w:r>
+          </w:p>
+        </w:tc>
+        <w:tc>
+          <w:tcPr>
+            <w:tcW w:w="2409" w:type="dxa"/>
+            <w:tcBorders>
+              <w:top w:val="nil"/>
+              <w:left w:val="nil"/>
+              <w:bottom w:val="nil"/>
+              <w:right w:val="nil"/>
+            </w:tcBorders>
+            <w:vAlign w:val="center"/>
+          </w:tcPr>
+          <w:p>
+            <w:pPr>
+              <w:jc w:val="center"/>
+              <w:rPr>
+                <w:rFonts w:ascii="Times New Roman" w:eastAsia="Times New Roman" w:hAnsi="Times New Roman" w:cs="Times New Roman"/>
+                <w:color w:val="000000"/>
+                <w:lang w:val="en-US"/>
+              </w:rPr>
+            </w:pPr>
+            <w:r>
+              <w:rPr>
+                <w:rFonts w:ascii="Times New Roman" w:eastAsia="Times New Roman" w:hAnsi="Times New Roman" w:cs="Times New Roman"/>
+                <w:color w:val="000000"/>
+                <w:lang w:val="en-US"/>
+              </w:rPr>
+              <w:t>r = .030</w:t>
+            </w:r>
+          </w:p>
+          <w:p>
+            <w:pPr>
+              <w:jc w:val="center"/>
+              <w:rPr>
+                <w:rFonts w:ascii="Times New Roman" w:eastAsia="Times New Roman" w:hAnsi="Times New Roman" w:cs="Times New Roman"/>
+                <w:color w:val="000000"/>
+                <w:lang w:val="en-US"/>
+              </w:rPr>
+            </w:pPr>
+            <w:r>
+              <w:rPr>
+                <w:rFonts w:ascii="Times New Roman" w:eastAsia="Times New Roman" w:hAnsi="Times New Roman" w:cs="Times New Roman"/>
+                <w:color w:val="000000"/>
+                <w:lang w:val="en-US"/>
+              </w:rPr>
+              <w:t>95% CI [-.05, .11]</w:t>
+            </w:r>
+          </w:p>
+        </w:tc>
+      </w:tr>
+      <w:tr>
+        <w:trPr>
+          <w:trHeight w:val="340"/>
+        </w:trPr>
+        <w:tc>
+          <w:tcPr>
+            <w:tcW w:w="1412" w:type="dxa"/>
+            <w:tcBorders>
+              <w:top w:val="nil"/>
+              <w:left w:val="nil"/>
+              <w:bottom w:val="nil"/>
+              <w:right w:val="nil"/>
+            </w:tcBorders>
+            <w:vAlign w:val="center"/>
+          </w:tcPr>
+          <w:p>
+            <w:pPr>
+              <w:rPr>
+                <w:rFonts w:ascii="Times New Roman" w:eastAsia="Times New Roman" w:hAnsi="Times New Roman" w:cs="Times New Roman"/>
+                <w:b/>
+                <w:color w:val="000000"/>
+                <w:vertAlign w:val="subscript"/>
+              </w:rPr>
+            </w:pPr>
+            <w:r>
+              <w:rPr>
+                <w:rFonts w:ascii="Times New Roman" w:eastAsia="Times New Roman" w:hAnsi="Times New Roman" w:cs="Times New Roman"/>
+                <w:b/>
+                <w:color w:val="000000"/>
+              </w:rPr>
+              <w:t>SCD</w:t>
+            </w:r>
+            <w:r>
+              <w:rPr>
+                <w:rFonts w:ascii="Times New Roman" w:eastAsia="Times New Roman" w:hAnsi="Times New Roman" w:cs="Times New Roman"/>
+                <w:b/>
+                <w:color w:val="000000"/>
+                <w:vertAlign w:val="subscript"/>
+              </w:rPr>
+              <w:t>DELCODE</w:t>
+            </w:r>
+          </w:p>
+        </w:tc>
+        <w:tc>
+          <w:tcPr>
+            <w:tcW w:w="1423" w:type="dxa"/>
+            <w:tcBorders>
+              <w:top w:val="nil"/>
+              <w:left w:val="nil"/>
+              <w:bottom w:val="nil"/>
+              <w:right w:val="nil"/>
+            </w:tcBorders>
+            <w:vAlign w:val="center"/>
+          </w:tcPr>
+          <w:p>
+            <w:pPr>
+              <w:jc w:val="center"/>
+              <w:rPr>
+                <w:rFonts w:ascii="Times New Roman" w:eastAsia="Times New Roman" w:hAnsi="Times New Roman" w:cs="Times New Roman"/>
+                <w:color w:val="000000"/>
+              </w:rPr>
+            </w:pPr>
+            <w:r>
+              <w:rPr>
+                <w:rFonts w:ascii="Times New Roman" w:eastAsia="Times New Roman" w:hAnsi="Times New Roman" w:cs="Times New Roman"/>
+                <w:color w:val="000000"/>
+              </w:rPr>
+              <w:t>FDG-PET</w:t>
+            </w:r>
+          </w:p>
+        </w:tc>
+        <w:tc>
+          <w:tcPr>
+            <w:tcW w:w="993" w:type="dxa"/>
+            <w:tcBorders>
+              <w:top w:val="nil"/>
+              <w:left w:val="nil"/>
+              <w:bottom w:val="nil"/>
+              <w:right w:val="nil"/>
+            </w:tcBorders>
+            <w:vAlign w:val="center"/>
+          </w:tcPr>
+          <w:p>
+            <w:pPr>
+              <w:jc w:val="center"/>
+              <w:rPr>
+                <w:rFonts w:ascii="Times New Roman" w:eastAsia="Times New Roman" w:hAnsi="Times New Roman" w:cs="Times New Roman"/>
+                <w:color w:val="000000"/>
+              </w:rPr>
+            </w:pPr>
+            <w:r>
+              <w:rPr>
+                <w:rFonts w:ascii="Times New Roman" w:eastAsia="Times New Roman" w:hAnsi="Times New Roman" w:cs="Times New Roman"/>
+                <w:color w:val="000000"/>
+              </w:rPr>
+              <w:t>88</w:t>
+            </w:r>
+          </w:p>
+        </w:tc>
+        <w:tc>
+          <w:tcPr>
+            <w:tcW w:w="2409" w:type="dxa"/>
+            <w:tcBorders>
+              <w:top w:val="nil"/>
+              <w:left w:val="nil"/>
+              <w:bottom w:val="nil"/>
+              <w:right w:val="nil"/>
+            </w:tcBorders>
+            <w:vAlign w:val="center"/>
+          </w:tcPr>
+          <w:p>
+            <w:pPr>
+              <w:jc w:val="center"/>
+              <w:rPr>
+                <w:rFonts w:ascii="Times New Roman" w:eastAsia="Times New Roman" w:hAnsi="Times New Roman" w:cs="Times New Roman"/>
+                <w:color w:val="000000"/>
+              </w:rPr>
+            </w:pPr>
+            <w:r>
+              <w:rPr>
+                <w:rFonts w:ascii="Times New Roman" w:eastAsia="Times New Roman" w:hAnsi="Times New Roman" w:cs="Times New Roman"/>
+                <w:color w:val="000000"/>
+              </w:rPr>
+              <w:t>r = -.022</w:t>
+            </w:r>
+          </w:p>
+          <w:p>
+            <w:pPr>
+              <w:jc w:val="center"/>
+              <w:rPr>
+                <w:rFonts w:ascii="Times New Roman" w:eastAsia="Times New Roman" w:hAnsi="Times New Roman" w:cs="Times New Roman"/>
+                <w:color w:val="000000"/>
+              </w:rPr>
+            </w:pPr>
+            <w:r>
+              <w:rPr>
+                <w:rFonts w:ascii="Times New Roman" w:eastAsia="Times New Roman" w:hAnsi="Times New Roman" w:cs="Times New Roman"/>
+                <w:color w:val="000000"/>
+              </w:rPr>
+              <w:t>95% CI [-.23, .19]</w:t>
+            </w:r>
+          </w:p>
+        </w:tc>
+      </w:tr>
+      <w:tr>
+        <w:trPr>
+          <w:trHeight w:val="716"/>
+        </w:trPr>
+        <w:tc>
+          <w:tcPr>
+            <w:tcW w:w="1412" w:type="dxa"/>
+            <w:tcBorders>
+              <w:top w:val="nil"/>
+              <w:left w:val="nil"/>
+              <w:bottom w:val="single" w:sz="4" w:space="0" w:color="auto"/>
+              <w:right w:val="nil"/>
+            </w:tcBorders>
+            <w:vAlign w:val="center"/>
+          </w:tcPr>
+          <w:p>
+            <w:pPr>
+              <w:rPr>
+                <w:rFonts w:ascii="Times New Roman" w:eastAsia="Times New Roman" w:hAnsi="Times New Roman" w:cs="Times New Roman"/>
+                <w:b/>
+                <w:color w:val="000000"/>
+                <w:vertAlign w:val="subscript"/>
+              </w:rPr>
+            </w:pPr>
+            <w:r>
+              <w:rPr>
+                <w:rFonts w:ascii="Times New Roman" w:eastAsia="Times New Roman" w:hAnsi="Times New Roman" w:cs="Times New Roman"/>
+                <w:b/>
+                <w:color w:val="000000"/>
+              </w:rPr>
+              <w:t>MCI</w:t>
+            </w:r>
+            <w:r>
+              <w:rPr>
+                <w:rFonts w:ascii="Times New Roman" w:eastAsia="Times New Roman" w:hAnsi="Times New Roman" w:cs="Times New Roman"/>
+                <w:b/>
+                <w:color w:val="000000"/>
+                <w:vertAlign w:val="subscript"/>
+              </w:rPr>
+              <w:t>DELCODE</w:t>
+            </w:r>
+          </w:p>
+        </w:tc>
+        <w:tc>
+          <w:tcPr>
+            <w:tcW w:w="1423" w:type="dxa"/>
+            <w:tcBorders>
+              <w:top w:val="nil"/>
+              <w:left w:val="nil"/>
+              <w:bottom w:val="single" w:sz="4" w:space="0" w:color="auto"/>
+              <w:right w:val="nil"/>
+            </w:tcBorders>
+            <w:vAlign w:val="center"/>
+          </w:tcPr>
+          <w:p>
+            <w:pPr>
+              <w:jc w:val="center"/>
+              <w:rPr>
+                <w:rFonts w:ascii="Times New Roman" w:eastAsia="Times New Roman" w:hAnsi="Times New Roman" w:cs="Times New Roman"/>
+                <w:color w:val="000000"/>
+              </w:rPr>
+            </w:pPr>
+            <w:r>
+              <w:rPr>
+                <w:rFonts w:ascii="Times New Roman" w:eastAsia="Times New Roman" w:hAnsi="Times New Roman" w:cs="Times New Roman"/>
+                <w:color w:val="000000"/>
+              </w:rPr>
+              <w:t>MRI</w:t>
+            </w:r>
+          </w:p>
+        </w:tc>
+        <w:tc>
+          <w:tcPr>
+            <w:tcW w:w="993" w:type="dxa"/>
+            <w:tcBorders>
+              <w:top w:val="nil"/>
+              <w:left w:val="nil"/>
+              <w:bottom w:val="single" w:sz="4" w:space="0" w:color="auto"/>
+              <w:right w:val="nil"/>
+            </w:tcBorders>
+            <w:vAlign w:val="center"/>
+          </w:tcPr>
+          <w:p>
+            <w:pPr>
+              <w:jc w:val="center"/>
+              <w:rPr>
+                <w:rFonts w:ascii="Times New Roman" w:eastAsia="Times New Roman" w:hAnsi="Times New Roman" w:cs="Times New Roman"/>
+                <w:color w:val="000000"/>
+              </w:rPr>
+            </w:pPr>
+            <w:r>
+              <w:rPr>
+                <w:rFonts w:ascii="Times New Roman" w:eastAsia="Times New Roman" w:hAnsi="Times New Roman" w:cs="Times New Roman"/>
+                <w:color w:val="000000"/>
+              </w:rPr>
+              <w:t>80</w:t>
+            </w:r>
+          </w:p>
+        </w:tc>
+        <w:tc>
+          <w:tcPr>
+            <w:tcW w:w="2409" w:type="dxa"/>
+            <w:tcBorders>
+              <w:top w:val="nil"/>
+              <w:left w:val="nil"/>
+              <w:bottom w:val="single" w:sz="4" w:space="0" w:color="auto"/>
+              <w:right w:val="nil"/>
+            </w:tcBorders>
+            <w:vAlign w:val="center"/>
+          </w:tcPr>
+          <w:p>
+            <w:pPr>
+              <w:jc w:val="center"/>
+              <w:rPr>
+                <w:rFonts w:ascii="Times New Roman" w:eastAsia="Times New Roman" w:hAnsi="Times New Roman" w:cs="Times New Roman"/>
+                <w:color w:val="000000"/>
+              </w:rPr>
+            </w:pPr>
+            <w:r>
+              <w:rPr>
+                <w:rFonts w:ascii="Times New Roman" w:eastAsia="Times New Roman" w:hAnsi="Times New Roman" w:cs="Times New Roman"/>
+                <w:color w:val="000000"/>
+              </w:rPr>
+              <w:t>r = -.019</w:t>
+            </w:r>
+          </w:p>
+          <w:p>
+            <w:pPr>
+              <w:jc w:val="center"/>
+              <w:rPr>
+                <w:rFonts w:ascii="Times New Roman" w:eastAsia="Times New Roman" w:hAnsi="Times New Roman" w:cs="Times New Roman"/>
+                <w:color w:val="000000"/>
+              </w:rPr>
+            </w:pPr>
+            <w:r>
+              <w:rPr>
+                <w:rFonts w:ascii="Times New Roman" w:eastAsia="Times New Roman" w:hAnsi="Times New Roman" w:cs="Times New Roman"/>
+                <w:color w:val="000000"/>
+              </w:rPr>
+              <w:t>95% CI [-.24, .2]</w:t>
+            </w:r>
+          </w:p>
+        </w:tc>
+      </w:tr>
+      <w:tr>
+        <w:trPr>
+          <w:trHeight w:val="716"/>
+        </w:trPr>
+        <w:tc>
+          <w:tcPr>
+            <w:tcW w:w="6237" w:type="dxa"/>
+            <w:gridSpan w:val="4"/>
+            <w:tcBorders>
+              <w:top w:val="single" w:sz="4" w:space="0" w:color="auto"/>
+              <w:left w:val="nil"/>
+              <w:bottom w:val="nil"/>
+              <w:right w:val="nil"/>
+            </w:tcBorders>
+          </w:tcPr>
+          <w:p>
+            <w:pPr>
+              <w:rPr>
+                <w:rFonts w:ascii="Times New Roman" w:eastAsia="Times New Roman" w:hAnsi="Times New Roman" w:cs="Times New Roman"/>
+                <w:color w:val="000000"/>
+                <w:lang w:val="en-US"/>
+              </w:rPr>
+            </w:pPr>
+            <w:r>
+              <w:rPr>
+                <w:rFonts w:ascii="Times New Roman" w:eastAsia="Times New Roman" w:hAnsi="Times New Roman" w:cs="Times New Roman"/>
+                <w:b/>
+                <w:color w:val="000000"/>
+                <w:lang w:val="en-US"/>
+              </w:rPr>
+              <w:t>Notes.</w:t>
+            </w:r>
+            <w:r>
+              <w:rPr>
+                <w:rFonts w:ascii="Times New Roman" w:eastAsia="Times New Roman" w:hAnsi="Times New Roman" w:cs="Times New Roman"/>
+                <w:color w:val="000000"/>
+                <w:lang w:val="en-US"/>
+              </w:rPr>
+              <w:t xml:space="preserve"> </w:t>
+            </w:r>
+            <w:r>
+              <w:rPr>
+                <w:rFonts w:ascii="Times New Roman" w:eastAsia="Times New Roman" w:hAnsi="Times New Roman" w:cs="Times New Roman"/>
+                <w:color w:val="000000"/>
+                <w:kern w:val="24"/>
+                <w:lang w:val="en-US"/>
+              </w:rPr>
+              <w:t>Remaining bias (the correlation</w:t>
+            </w:r>
+            <w:r>
+              <w:rPr>
+                <w:rFonts w:ascii="Times New Roman" w:eastAsia="Times New Roman" w:hAnsi="Times New Roman" w:cs="Times New Roman"/>
+                <w:color w:val="000000"/>
+                <w:kern w:val="24"/>
+                <w:lang w:val="en-US"/>
+              </w:rPr>
+              <w:t xml:space="preserve"> coefficient</w:t>
+            </w:r>
+            <w:r>
+              <w:rPr>
+                <w:rFonts w:ascii="Times New Roman" w:eastAsia="Times New Roman" w:hAnsi="Times New Roman" w:cs="Times New Roman"/>
+                <w:color w:val="000000"/>
+                <w:kern w:val="24"/>
+                <w:lang w:val="en-US"/>
+              </w:rPr>
+              <w:t xml:space="preserve"> between BAG and age) after bias correction was assessed using Pearson correlation.</w:t>
+            </w:r>
+            <w:r>
+              <w:rPr>
+                <w:rFonts w:ascii="Times New Roman" w:eastAsia="Times New Roman" w:hAnsi="Times New Roman" w:cs="Times New Roman"/>
+                <w:color w:val="000000"/>
+                <w:kern w:val="24"/>
+                <w:lang w:val="en-US"/>
+              </w:rPr>
+              <w:t xml:space="preserve"> </w:t>
+            </w:r>
+            <w:r>
+              <w:rPr>
+                <w:rFonts w:ascii="Times New Roman" w:eastAsia="Times New Roman" w:hAnsi="Times New Roman" w:cs="Times New Roman"/>
+                <w:color w:val="000000"/>
+                <w:kern w:val="24"/>
+                <w:lang w:val="en-US"/>
+              </w:rPr>
+              <w:t>+trend significant with α = 0.1, * significant with</w:t>
+            </w:r>
+            <w:r>
+              <w:rPr>
+                <w:rFonts w:ascii="Times New Roman" w:eastAsia="Times New Roman" w:hAnsi="Times New Roman" w:cs="Times New Roman"/>
+                <w:color w:val="000000"/>
+                <w:kern w:val="24"/>
+                <w:lang w:val="en-US"/>
+              </w:rPr>
+              <w:t xml:space="preserve"> </w:t>
+            </w:r>
+            <w:r>
+              <w:rPr>
+                <w:rFonts w:ascii="Times New Roman" w:eastAsia="Times New Roman" w:hAnsi="Times New Roman" w:cs="Times New Roman"/>
+                <w:color w:val="000000"/>
+                <w:kern w:val="24"/>
+                <w:lang w:val="en-US"/>
+              </w:rPr>
+              <w:t>α = 0.05, ** significant with</w:t>
+            </w:r>
+            <w:r>
+              <w:rPr>
+                <w:rFonts w:ascii="Times New Roman" w:eastAsia="Times New Roman" w:hAnsi="Times New Roman" w:cs="Times New Roman"/>
+                <w:color w:val="000000"/>
+                <w:kern w:val="24"/>
+                <w:lang w:val="en-US"/>
+              </w:rPr>
+              <w:t xml:space="preserve"> α = 0.01</w:t>
+            </w:r>
+          </w:p>
+        </w:tc>
+      </w:tr>
+    </w:tbl>
+    <w:p>
+      <w:pPr>
+        <w:rPr>
+          <w:rFonts w:ascii="Times New Roman" w:hAnsi="Times New Roman" w:cs="Times New Roman"/>
+          <w:lang w:val="en-US"/>
+        </w:rPr>
+      </w:pPr>
+      <w:r>
+        <w:rPr>
+          <w:rFonts w:ascii="Times New Roman" w:hAnsi="Times New Roman" w:cs="Times New Roman"/>
+          <w:lang w:val="en-US"/>
+        </w:rPr>
+        <w:br w:type="page"/>
+      </w:r>
+    </w:p>
+    <w:p>
+      <w:pPr>
+        <w:pStyle w:val="Listenabsatz"/>
         <w:spacing w:line="480" w:lineRule="auto"/>
-        <w:ind w:left="709" w:hanging="709"/>
+        <w:ind w:left="709"/>
         <w:rPr>
           <w:rFonts w:ascii="Times New Roman" w:hAnsi="Times New Roman" w:cs="Times New Roman"/>
           <w:b/>
@@ -11689,6 +13961,92 @@
     </w:lvl>
   </w:abstractNum>
   <w:abstractNum w:abstractNumId="1" w15:restartNumberingAfterBreak="0">
+    <w:nsid w:val="3D73213E"/>
+    <w:multiLevelType w:val="hybridMultilevel"/>
+    <w:tmpl w:val="FA701D84"/>
+    <w:lvl w:ilvl="0" w:tplc="04090019">
+      <w:start w:val="1"/>
+      <w:numFmt w:val="lowerLetter"/>
+      <w:lvlText w:val="%1."/>
+      <w:lvlJc w:val="left"/>
+      <w:pPr>
+        <w:ind w:left="3600" w:hanging="360"/>
+      </w:pPr>
+    </w:lvl>
+    <w:lvl w:ilvl="1" w:tplc="04090019" w:tentative="1">
+      <w:start w:val="1"/>
+      <w:numFmt w:val="lowerLetter"/>
+      <w:lvlText w:val="%2."/>
+      <w:lvlJc w:val="left"/>
+      <w:pPr>
+        <w:ind w:left="4320" w:hanging="360"/>
+      </w:pPr>
+    </w:lvl>
+    <w:lvl w:ilvl="2" w:tplc="0409001B" w:tentative="1">
+      <w:start w:val="1"/>
+      <w:numFmt w:val="lowerRoman"/>
+      <w:lvlText w:val="%3."/>
+      <w:lvlJc w:val="right"/>
+      <w:pPr>
+        <w:ind w:left="5040" w:hanging="180"/>
+      </w:pPr>
+    </w:lvl>
+    <w:lvl w:ilvl="3" w:tplc="0409000F" w:tentative="1">
+      <w:start w:val="1"/>
+      <w:numFmt w:val="decimal"/>
+      <w:lvlText w:val="%4."/>
+      <w:lvlJc w:val="left"/>
+      <w:pPr>
+        <w:ind w:left="5760" w:hanging="360"/>
+      </w:pPr>
+    </w:lvl>
+    <w:lvl w:ilvl="4" w:tplc="04090019" w:tentative="1">
+      <w:start w:val="1"/>
+      <w:numFmt w:val="lowerLetter"/>
+      <w:lvlText w:val="%5."/>
+      <w:lvlJc w:val="left"/>
+      <w:pPr>
+        <w:ind w:left="6480" w:hanging="360"/>
+      </w:pPr>
+    </w:lvl>
+    <w:lvl w:ilvl="5" w:tplc="0409001B" w:tentative="1">
+      <w:start w:val="1"/>
+      <w:numFmt w:val="lowerRoman"/>
+      <w:lvlText w:val="%6."/>
+      <w:lvlJc w:val="right"/>
+      <w:pPr>
+        <w:ind w:left="7200" w:hanging="180"/>
+      </w:pPr>
+    </w:lvl>
+    <w:lvl w:ilvl="6" w:tplc="0409000F" w:tentative="1">
+      <w:start w:val="1"/>
+      <w:numFmt w:val="decimal"/>
+      <w:lvlText w:val="%7."/>
+      <w:lvlJc w:val="left"/>
+      <w:pPr>
+        <w:ind w:left="7920" w:hanging="360"/>
+      </w:pPr>
+    </w:lvl>
+    <w:lvl w:ilvl="7" w:tplc="04090019" w:tentative="1">
+      <w:start w:val="1"/>
+      <w:numFmt w:val="lowerLetter"/>
+      <w:lvlText w:val="%8."/>
+      <w:lvlJc w:val="left"/>
+      <w:pPr>
+        <w:ind w:left="8640" w:hanging="360"/>
+      </w:pPr>
+    </w:lvl>
+    <w:lvl w:ilvl="8" w:tplc="0409001B" w:tentative="1">
+      <w:start w:val="1"/>
+      <w:numFmt w:val="lowerRoman"/>
+      <w:lvlText w:val="%9."/>
+      <w:lvlJc w:val="right"/>
+      <w:pPr>
+        <w:ind w:left="9360" w:hanging="180"/>
+      </w:pPr>
+    </w:lvl>
+  </w:abstractNum>
+  <w:abstractNum w:abstractNumId="2" w15:restartNumberingAfterBreak="0">
     <w:nsid w:val="46864969"/>
     <w:multiLevelType w:val="hybridMultilevel"/>
     <w:tmpl w:val="46A4585C"/>
@@ -11777,7 +14135,7 @@
       </w:pPr>
     </w:lvl>
   </w:abstractNum>
-  <w:abstractNum w:abstractNumId="2" w15:restartNumberingAfterBreak="0">
+  <w:abstractNum w:abstractNumId="3" w15:restartNumberingAfterBreak="0">
     <w:nsid w:val="5E10439C"/>
     <w:multiLevelType w:val="hybridMultilevel"/>
     <w:tmpl w:val="07FEDFCA"/>
@@ -11866,7 +14224,7 @@
       </w:pPr>
     </w:lvl>
   </w:abstractNum>
-  <w:abstractNum w:abstractNumId="3" w15:restartNumberingAfterBreak="0">
+  <w:abstractNum w:abstractNumId="4" w15:restartNumberingAfterBreak="0">
     <w:nsid w:val="600B60A8"/>
     <w:multiLevelType w:val="hybridMultilevel"/>
     <w:tmpl w:val="942010A0"/>
@@ -11956,16 +14314,19 @@
     </w:lvl>
   </w:abstractNum>
   <w:num w:numId="1">
+    <w:abstractNumId w:val="3"/>
+  </w:num>
+  <w:num w:numId="2">
     <w:abstractNumId w:val="2"/>
   </w:num>
-  <w:num w:numId="2">
-    <w:abstractNumId w:val="1"/>
-  </w:num>
   <w:num w:numId="3">
-    <w:abstractNumId w:val="3"/>
+    <w:abstractNumId w:val="4"/>
   </w:num>
   <w:num w:numId="4">
     <w:abstractNumId w:val="0"/>
+  </w:num>
+  <w:num w:numId="5">
+    <w:abstractNumId w:val="1"/>
   </w:num>
 </w:numbering>
 </file>

</xml_diff>